<commit_message>
started with dfd explaination tables
</commit_message>
<xml_diff>
--- a/הפרוייקט/קובץ תשובת המרצה לעבודה 24.docx
+++ b/הפרוייקט/קובץ תשובת המרצה לעבודה 24.docx
@@ -10270,19 +10270,8 @@
                 <w:rtl/>
                 <w:lang w:bidi="he-IL"/>
               </w:rPr>
-              <w:t xml:space="preserve">באמצעות ניתוח וספירה של </w:t>
-            </w:r>
-            <w:proofErr w:type="spellStart"/>
-            <w:r>
-              <w:rPr>
-                <w:sz w:val="24"/>
-                <w:szCs w:val="24"/>
-                <w:rtl/>
-                <w:lang w:bidi="he-IL"/>
-              </w:rPr>
-              <w:t>פקטות</w:t>
-            </w:r>
-            <w:proofErr w:type="spellEnd"/>
+              <w:t>באמצעות ניתוח וספירה של פקטות</w:t>
+            </w:r>
             <w:r>
               <w:rPr>
                 <w:sz w:val="24"/>
@@ -10848,25 +10837,7 @@
                 <w:rtl/>
                 <w:lang w:val="en-US" w:bidi="he-IL"/>
               </w:rPr>
-              <w:t xml:space="preserve"> באמצעות בדיקת </w:t>
-            </w:r>
-            <w:proofErr w:type="spellStart"/>
-            <w:r>
-              <w:rPr>
-                <w:rFonts w:ascii="David" w:eastAsia="Calibri" w:hAnsi="David" w:cs="David" w:hint="cs"/>
-                <w:rtl/>
-                <w:lang w:val="en-US" w:bidi="he-IL"/>
-              </w:rPr>
-              <w:t>פקטות</w:t>
-            </w:r>
-            <w:proofErr w:type="spellEnd"/>
-            <w:r>
-              <w:rPr>
-                <w:rFonts w:ascii="David" w:eastAsia="Calibri" w:hAnsi="David" w:cs="David" w:hint="cs"/>
-                <w:rtl/>
-                <w:lang w:val="en-US" w:bidi="he-IL"/>
-              </w:rPr>
-              <w:t xml:space="preserve"> </w:t>
+              <w:t xml:space="preserve"> באמצעות בדיקת פקטות </w:t>
             </w:r>
             <w:r>
               <w:rPr>
@@ -11864,7 +11835,7 @@
           <w:rtl/>
         </w:rPr>
         <w:drawing>
-          <wp:anchor distT="0" distB="0" distL="114300" distR="114300" simplePos="0" relativeHeight="251662336" behindDoc="0" locked="0" layoutInCell="1" allowOverlap="1" wp14:anchorId="486ECC54" wp14:editId="6FE3C92F">
+          <wp:anchor distT="0" distB="0" distL="114300" distR="114300" simplePos="0" relativeHeight="251662336" behindDoc="0" locked="0" layoutInCell="1" allowOverlap="1" wp14:anchorId="486ECC54" wp14:editId="64B34031">
             <wp:simplePos x="0" y="0"/>
             <wp:positionH relativeFrom="column">
               <wp:posOffset>42692</wp:posOffset>
@@ -13327,18 +13298,18 @@
           <w:u w:val="single"/>
         </w:rPr>
         <w:drawing>
-          <wp:anchor distT="0" distB="0" distL="114300" distR="114300" simplePos="0" relativeHeight="251666432" behindDoc="0" locked="0" layoutInCell="1" allowOverlap="1" wp14:anchorId="00042E90" wp14:editId="33C1986D">
+          <wp:anchor distT="0" distB="0" distL="114300" distR="114300" simplePos="0" relativeHeight="251666432" behindDoc="0" locked="0" layoutInCell="1" allowOverlap="1" wp14:anchorId="3217F0A7" wp14:editId="3415BC77">
             <wp:simplePos x="0" y="0"/>
             <wp:positionH relativeFrom="column">
-              <wp:posOffset>-1270</wp:posOffset>
+              <wp:posOffset>-59690</wp:posOffset>
             </wp:positionH>
             <wp:positionV relativeFrom="paragraph">
-              <wp:posOffset>-1905</wp:posOffset>
+              <wp:posOffset>-635</wp:posOffset>
             </wp:positionV>
-            <wp:extent cx="5906770" cy="5332730"/>
-            <wp:effectExtent l="0" t="0" r="0" b="1270"/>
+            <wp:extent cx="5961380" cy="5382260"/>
+            <wp:effectExtent l="0" t="0" r="1270" b="8890"/>
             <wp:wrapSquare wrapText="bothSides"/>
-            <wp:docPr id="12" name="Picture 12"/>
+            <wp:docPr id="1667702178" name="Picture 2"/>
             <wp:cNvGraphicFramePr>
               <a:graphicFrameLocks xmlns:a="http://schemas.openxmlformats.org/drawingml/2006/main" noChangeAspect="1"/>
             </wp:cNvGraphicFramePr>
@@ -13346,7 +13317,7 @@
               <a:graphicData uri="http://schemas.openxmlformats.org/drawingml/2006/picture">
                 <pic:pic xmlns:pic="http://schemas.openxmlformats.org/drawingml/2006/picture">
                   <pic:nvPicPr>
-                    <pic:cNvPr id="12" name="DFD0EDITED.drawio.png"/>
+                    <pic:cNvPr id="1667702178" name="Picture 1667702178"/>
                     <pic:cNvPicPr/>
                   </pic:nvPicPr>
                   <pic:blipFill>
@@ -13364,7 +13335,7 @@
                   <pic:spPr>
                     <a:xfrm>
                       <a:off x="0" y="0"/>
-                      <a:ext cx="5906770" cy="5332730"/>
+                      <a:ext cx="5961380" cy="5382260"/>
                     </a:xfrm>
                     <a:prstGeom prst="rect">
                       <a:avLst/>
@@ -13812,146 +13783,6 @@
           <w:rtl/>
         </w:rPr>
       </w:pPr>
-    </w:p>
-    <w:p>
-      <w:pPr>
-        <w:rPr>
-          <w:rtl/>
-        </w:rPr>
-      </w:pPr>
-    </w:p>
-    <w:p>
-      <w:pPr>
-        <w:rPr>
-          <w:rtl/>
-        </w:rPr>
-      </w:pPr>
-    </w:p>
-    <w:p>
-      <w:pPr>
-        <w:rPr>
-          <w:rtl/>
-        </w:rPr>
-      </w:pPr>
-    </w:p>
-    <w:p>
-      <w:pPr>
-        <w:rPr>
-          <w:rtl/>
-        </w:rPr>
-      </w:pPr>
-    </w:p>
-    <w:p>
-      <w:pPr>
-        <w:rPr>
-          <w:rtl/>
-        </w:rPr>
-      </w:pPr>
-    </w:p>
-    <w:p>
-      <w:pPr>
-        <w:rPr>
-          <w:rtl/>
-        </w:rPr>
-      </w:pPr>
-    </w:p>
-    <w:p>
-      <w:pPr>
-        <w:rPr>
-          <w:rtl/>
-        </w:rPr>
-      </w:pPr>
-    </w:p>
-    <w:p>
-      <w:pPr>
-        <w:rPr>
-          <w:rtl/>
-        </w:rPr>
-      </w:pPr>
-    </w:p>
-    <w:p>
-      <w:pPr>
-        <w:rPr>
-          <w:rtl/>
-        </w:rPr>
-      </w:pPr>
-    </w:p>
-    <w:p>
-      <w:pPr>
-        <w:rPr>
-          <w:rtl/>
-        </w:rPr>
-      </w:pPr>
-    </w:p>
-    <w:p>
-      <w:pPr>
-        <w:rPr>
-          <w:rtl/>
-        </w:rPr>
-      </w:pPr>
-    </w:p>
-    <w:p>
-      <w:pPr>
-        <w:rPr>
-          <w:rtl/>
-        </w:rPr>
-      </w:pPr>
-    </w:p>
-    <w:p>
-      <w:pPr>
-        <w:rPr>
-          <w:rtl/>
-        </w:rPr>
-      </w:pPr>
-    </w:p>
-    <w:p>
-      <w:pPr>
-        <w:rPr>
-          <w:rtl/>
-        </w:rPr>
-      </w:pPr>
-    </w:p>
-    <w:p>
-      <w:pPr>
-        <w:rPr>
-          <w:rtl/>
-        </w:rPr>
-      </w:pPr>
-    </w:p>
-    <w:p>
-      <w:pPr>
-        <w:rPr>
-          <w:rtl/>
-        </w:rPr>
-      </w:pPr>
-    </w:p>
-    <w:p>
-      <w:pPr>
-        <w:rPr>
-          <w:rtl/>
-        </w:rPr>
-      </w:pPr>
-    </w:p>
-    <w:p>
-      <w:pPr>
-        <w:rPr>
-          <w:rtl/>
-        </w:rPr>
-      </w:pPr>
-    </w:p>
-    <w:p>
-      <w:pPr>
-        <w:rPr>
-          <w:rtl/>
-        </w:rPr>
-      </w:pPr>
-    </w:p>
-    <w:p>
-      <w:pPr>
-        <w:rPr>
-          <w:rtl/>
-        </w:rPr>
-      </w:pPr>
       <w:r>
         <w:rPr>
           <w:rFonts w:hint="cs"/>
@@ -13997,7 +13828,2239 @@
     </w:p>
     <w:p>
       <w:pPr>
-        <w:rPr>
+        <w:jc w:val="center"/>
+        <w:rPr>
+          <w:bCs/>
+          <w:u w:val="single"/>
+          <w:rtl/>
+        </w:rPr>
+      </w:pPr>
+      <w:r>
+        <w:rPr>
+          <w:rFonts w:hint="cs"/>
+          <w:bCs/>
+          <w:u w:val="single"/>
+          <w:rtl/>
+        </w:rPr>
+        <w:t>מילונים</w:t>
+      </w:r>
+    </w:p>
+    <w:p>
+      <w:pPr>
+        <w:jc w:val="center"/>
+        <w:rPr>
+          <w:bCs/>
+          <w:u w:val="single"/>
+          <w:rtl/>
+        </w:rPr>
+      </w:pPr>
+    </w:p>
+    <w:p>
+      <w:pPr>
+        <w:rPr>
+          <w:bCs/>
+          <w:rtl/>
+        </w:rPr>
+      </w:pPr>
+      <w:r>
+        <w:rPr>
+          <w:rFonts w:hint="cs"/>
+          <w:bCs/>
+          <w:rtl/>
+        </w:rPr>
+        <w:t xml:space="preserve">מילון </w:t>
+      </w:r>
+      <w:r>
+        <w:rPr>
+          <w:rFonts w:hint="cs"/>
+          <w:bCs/>
+          <w:rtl/>
+        </w:rPr>
+        <w:t>ישויות:</w:t>
+      </w:r>
+    </w:p>
+    <w:p>
+      <w:pPr>
+        <w:rPr>
+          <w:bCs/>
+          <w:rtl/>
+        </w:rPr>
+      </w:pPr>
+    </w:p>
+    <w:tbl>
+      <w:tblPr>
+        <w:tblStyle w:val="TableGrid0"/>
+        <w:bidiVisual/>
+        <w:tblW w:w="0" w:type="auto"/>
+        <w:tblInd w:w="17" w:type="dxa"/>
+        <w:tblLook w:val="04A0" w:firstRow="1" w:lastRow="0" w:firstColumn="1" w:lastColumn="0" w:noHBand="0" w:noVBand="1"/>
+      </w:tblPr>
+      <w:tblGrid>
+        <w:gridCol w:w="3092"/>
+        <w:gridCol w:w="3091"/>
+        <w:gridCol w:w="3092"/>
+      </w:tblGrid>
+      <w:tr>
+        <w:tc>
+          <w:tcPr>
+            <w:tcW w:w="3092" w:type="dxa"/>
+            <w:shd w:val="clear" w:color="auto" w:fill="FFE599" w:themeFill="accent4" w:themeFillTint="66"/>
+          </w:tcPr>
+          <w:p>
+            <w:pPr>
+              <w:ind w:left="0" w:firstLine="0"/>
+              <w:jc w:val="center"/>
+              <w:rPr>
+                <w:bCs/>
+                <w:rtl/>
+              </w:rPr>
+            </w:pPr>
+            <w:r>
+              <w:rPr>
+                <w:rFonts w:hint="cs"/>
+                <w:bCs/>
+                <w:rtl/>
+              </w:rPr>
+              <w:t>קוד</w:t>
+            </w:r>
+          </w:p>
+        </w:tc>
+        <w:tc>
+          <w:tcPr>
+            <w:tcW w:w="3091" w:type="dxa"/>
+            <w:shd w:val="clear" w:color="auto" w:fill="FFE599" w:themeFill="accent4" w:themeFillTint="66"/>
+          </w:tcPr>
+          <w:p>
+            <w:pPr>
+              <w:ind w:left="0" w:firstLine="0"/>
+              <w:jc w:val="center"/>
+              <w:rPr>
+                <w:bCs/>
+                <w:rtl/>
+              </w:rPr>
+            </w:pPr>
+            <w:r>
+              <w:rPr>
+                <w:rFonts w:hint="cs"/>
+                <w:bCs/>
+                <w:rtl/>
+              </w:rPr>
+              <w:t>שם</w:t>
+            </w:r>
+          </w:p>
+        </w:tc>
+        <w:tc>
+          <w:tcPr>
+            <w:tcW w:w="3092" w:type="dxa"/>
+            <w:shd w:val="clear" w:color="auto" w:fill="FFE599" w:themeFill="accent4" w:themeFillTint="66"/>
+          </w:tcPr>
+          <w:p>
+            <w:pPr>
+              <w:ind w:left="0" w:firstLine="0"/>
+              <w:jc w:val="center"/>
+              <w:rPr>
+                <w:bCs/>
+                <w:rtl/>
+              </w:rPr>
+            </w:pPr>
+            <w:r>
+              <w:rPr>
+                <w:rFonts w:hint="cs"/>
+                <w:bCs/>
+                <w:rtl/>
+              </w:rPr>
+              <w:t>תיאור</w:t>
+            </w:r>
+          </w:p>
+        </w:tc>
+      </w:tr>
+      <w:tr>
+        <w:tc>
+          <w:tcPr>
+            <w:tcW w:w="3092" w:type="dxa"/>
+          </w:tcPr>
+          <w:p>
+            <w:pPr>
+              <w:ind w:left="0" w:firstLine="0"/>
+              <w:jc w:val="center"/>
+              <w:rPr>
+                <w:bCs/>
+              </w:rPr>
+            </w:pPr>
+            <w:r>
+              <w:rPr>
+                <w:bCs/>
+              </w:rPr>
+              <w:t xml:space="preserve">E1 </w:t>
+            </w:r>
+          </w:p>
+        </w:tc>
+        <w:tc>
+          <w:tcPr>
+            <w:tcW w:w="3091" w:type="dxa"/>
+          </w:tcPr>
+          <w:p>
+            <w:pPr>
+              <w:ind w:left="0" w:firstLine="0"/>
+              <w:jc w:val="center"/>
+              <w:rPr>
+                <w:rFonts w:cstheme="minorBidi" w:hint="cs"/>
+                <w:b/>
+                <w:rtl/>
+              </w:rPr>
+            </w:pPr>
+            <w:r>
+              <w:rPr>
+                <w:rFonts w:cstheme="minorBidi" w:hint="cs"/>
+                <w:b/>
+                <w:rtl/>
+              </w:rPr>
+              <w:t>משתמש</w:t>
+            </w:r>
+          </w:p>
+        </w:tc>
+        <w:tc>
+          <w:tcPr>
+            <w:tcW w:w="3092" w:type="dxa"/>
+          </w:tcPr>
+          <w:p>
+            <w:pPr>
+              <w:ind w:left="0" w:firstLine="0"/>
+              <w:rPr>
+                <w:b/>
+                <w:rtl/>
+              </w:rPr>
+            </w:pPr>
+            <w:r>
+              <w:rPr>
+                <w:rFonts w:hint="cs"/>
+                <w:b/>
+                <w:rtl/>
+              </w:rPr>
+              <w:t>המשתמש שיכול לבצע פעולות במערכת</w:t>
+            </w:r>
+          </w:p>
+        </w:tc>
+      </w:tr>
+      <w:tr>
+        <w:tc>
+          <w:tcPr>
+            <w:tcW w:w="3092" w:type="dxa"/>
+          </w:tcPr>
+          <w:p>
+            <w:pPr>
+              <w:ind w:left="0" w:firstLine="0"/>
+              <w:jc w:val="center"/>
+              <w:rPr>
+                <w:bCs/>
+                <w:rtl/>
+              </w:rPr>
+            </w:pPr>
+            <w:r>
+              <w:rPr>
+                <w:bCs/>
+              </w:rPr>
+              <w:t>E2</w:t>
+            </w:r>
+          </w:p>
+        </w:tc>
+        <w:tc>
+          <w:tcPr>
+            <w:tcW w:w="3091" w:type="dxa"/>
+          </w:tcPr>
+          <w:p>
+            <w:pPr>
+              <w:ind w:left="0" w:firstLine="0"/>
+              <w:jc w:val="center"/>
+              <w:rPr>
+                <w:rFonts w:cstheme="minorBidi"/>
+                <w:bCs/>
+              </w:rPr>
+            </w:pPr>
+            <w:r>
+              <w:rPr>
+                <w:rFonts w:cstheme="minorBidi"/>
+                <w:bCs/>
+              </w:rPr>
+              <w:t>Virus total API</w:t>
+            </w:r>
+          </w:p>
+        </w:tc>
+        <w:tc>
+          <w:tcPr>
+            <w:tcW w:w="3092" w:type="dxa"/>
+          </w:tcPr>
+          <w:p>
+            <w:pPr>
+              <w:ind w:left="0" w:firstLine="0"/>
+              <w:rPr>
+                <w:b/>
+                <w:rtl/>
+              </w:rPr>
+            </w:pPr>
+            <w:r>
+              <w:rPr>
+                <w:b/>
+              </w:rPr>
+              <w:t>API</w:t>
+            </w:r>
+            <w:r>
+              <w:rPr>
+                <w:rFonts w:hint="cs"/>
+                <w:b/>
+                <w:rtl/>
+              </w:rPr>
+              <w:t xml:space="preserve"> הנותן את היכולת למשתמש לבדוק אם קובץ מסוים הוא זדוני או לא</w:t>
+            </w:r>
+          </w:p>
+        </w:tc>
+      </w:tr>
+      <w:tr>
+        <w:tc>
+          <w:tcPr>
+            <w:tcW w:w="3092" w:type="dxa"/>
+          </w:tcPr>
+          <w:p>
+            <w:pPr>
+              <w:ind w:left="0" w:firstLine="0"/>
+              <w:jc w:val="center"/>
+              <w:rPr>
+                <w:bCs/>
+                <w:rtl/>
+              </w:rPr>
+            </w:pPr>
+            <w:r>
+              <w:rPr>
+                <w:bCs/>
+              </w:rPr>
+              <w:t>E3</w:t>
+            </w:r>
+          </w:p>
+        </w:tc>
+        <w:tc>
+          <w:tcPr>
+            <w:tcW w:w="3091" w:type="dxa"/>
+          </w:tcPr>
+          <w:p>
+            <w:pPr>
+              <w:ind w:left="0" w:firstLine="0"/>
+              <w:jc w:val="center"/>
+              <w:rPr>
+                <w:bCs/>
+                <w:rtl/>
+              </w:rPr>
+            </w:pPr>
+            <w:r>
+              <w:rPr>
+                <w:bCs/>
+              </w:rPr>
+              <w:t>Mailjet API</w:t>
+            </w:r>
+          </w:p>
+        </w:tc>
+        <w:tc>
+          <w:tcPr>
+            <w:tcW w:w="3092" w:type="dxa"/>
+          </w:tcPr>
+          <w:p>
+            <w:pPr>
+              <w:ind w:left="0" w:firstLine="0"/>
+              <w:rPr>
+                <w:b/>
+                <w:rtl/>
+              </w:rPr>
+            </w:pPr>
+            <w:r>
+              <w:rPr>
+                <w:b/>
+              </w:rPr>
+              <w:t>API</w:t>
+            </w:r>
+            <w:r>
+              <w:rPr>
+                <w:rFonts w:hint="cs"/>
+                <w:b/>
+                <w:rtl/>
+              </w:rPr>
+              <w:t xml:space="preserve"> העוזר בשליחת דוחות לד</w:t>
+            </w:r>
+            <w:r>
+              <w:rPr>
+                <w:rFonts w:hint="cs"/>
+                <w:b/>
+                <w:rtl/>
+              </w:rPr>
+              <w:t>יווח פקטות זדוניים, שימוש יתר, או קובץ זדוני</w:t>
+            </w:r>
+          </w:p>
+        </w:tc>
+      </w:tr>
+    </w:tbl>
+    <w:p>
+      <w:pPr>
+        <w:jc w:val="center"/>
+        <w:rPr>
+          <w:bCs/>
+          <w:rtl/>
+        </w:rPr>
+      </w:pPr>
+    </w:p>
+    <w:p>
+      <w:pPr>
+        <w:rPr>
+          <w:bCs/>
+          <w:rtl/>
+        </w:rPr>
+      </w:pPr>
+      <w:r>
+        <w:rPr>
+          <w:rFonts w:hint="cs"/>
+          <w:bCs/>
+          <w:rtl/>
+        </w:rPr>
+        <w:t>מילון תהליכים:</w:t>
+      </w:r>
+    </w:p>
+    <w:tbl>
+      <w:tblPr>
+        <w:tblStyle w:val="TableGrid0"/>
+        <w:bidiVisual/>
+        <w:tblW w:w="0" w:type="auto"/>
+        <w:tblInd w:w="1006" w:type="dxa"/>
+        <w:tblLook w:val="04A0" w:firstRow="1" w:lastRow="0" w:firstColumn="1" w:lastColumn="0" w:noHBand="0" w:noVBand="1"/>
+      </w:tblPr>
+      <w:tblGrid>
+        <w:gridCol w:w="2318"/>
+        <w:gridCol w:w="2319"/>
+        <w:gridCol w:w="2319"/>
+      </w:tblGrid>
+      <w:tr>
+        <w:tc>
+          <w:tcPr>
+            <w:tcW w:w="2318" w:type="dxa"/>
+            <w:shd w:val="clear" w:color="auto" w:fill="FFE599" w:themeFill="accent4" w:themeFillTint="66"/>
+          </w:tcPr>
+          <w:p>
+            <w:pPr>
+              <w:ind w:left="0" w:firstLine="0"/>
+              <w:jc w:val="center"/>
+              <w:rPr>
+                <w:bCs/>
+                <w:rtl/>
+              </w:rPr>
+            </w:pPr>
+            <w:r>
+              <w:rPr>
+                <w:rFonts w:hint="cs"/>
+                <w:bCs/>
+                <w:rtl/>
+              </w:rPr>
+              <w:t>קוד</w:t>
+            </w:r>
+          </w:p>
+        </w:tc>
+        <w:tc>
+          <w:tcPr>
+            <w:tcW w:w="2319" w:type="dxa"/>
+            <w:shd w:val="clear" w:color="auto" w:fill="FFE599" w:themeFill="accent4" w:themeFillTint="66"/>
+          </w:tcPr>
+          <w:p>
+            <w:pPr>
+              <w:ind w:left="0" w:firstLine="0"/>
+              <w:jc w:val="center"/>
+              <w:rPr>
+                <w:bCs/>
+                <w:rtl/>
+              </w:rPr>
+            </w:pPr>
+            <w:r>
+              <w:rPr>
+                <w:rFonts w:hint="cs"/>
+                <w:bCs/>
+                <w:rtl/>
+              </w:rPr>
+              <w:t>שם</w:t>
+            </w:r>
+          </w:p>
+        </w:tc>
+        <w:tc>
+          <w:tcPr>
+            <w:tcW w:w="2319" w:type="dxa"/>
+            <w:shd w:val="clear" w:color="auto" w:fill="FFE599" w:themeFill="accent4" w:themeFillTint="66"/>
+          </w:tcPr>
+          <w:p>
+            <w:pPr>
+              <w:ind w:left="0" w:firstLine="0"/>
+              <w:jc w:val="center"/>
+              <w:rPr>
+                <w:bCs/>
+                <w:rtl/>
+              </w:rPr>
+            </w:pPr>
+            <w:r>
+              <w:rPr>
+                <w:rFonts w:hint="cs"/>
+                <w:bCs/>
+                <w:rtl/>
+              </w:rPr>
+              <w:t>תיאור</w:t>
+            </w:r>
+          </w:p>
+        </w:tc>
+      </w:tr>
+      <w:tr>
+        <w:tc>
+          <w:tcPr>
+            <w:tcW w:w="2318" w:type="dxa"/>
+          </w:tcPr>
+          <w:p>
+            <w:pPr>
+              <w:ind w:left="0" w:firstLine="0"/>
+              <w:jc w:val="center"/>
+              <w:rPr>
+                <w:bCs/>
+                <w:rtl/>
+              </w:rPr>
+            </w:pPr>
+            <w:r>
+              <w:rPr>
+                <w:bCs/>
+              </w:rPr>
+              <w:t>P1</w:t>
+            </w:r>
+          </w:p>
+        </w:tc>
+        <w:tc>
+          <w:tcPr>
+            <w:tcW w:w="2319" w:type="dxa"/>
+          </w:tcPr>
+          <w:p>
+            <w:pPr>
+              <w:ind w:left="0" w:firstLine="0"/>
+              <w:rPr>
+                <w:b/>
+                <w:rtl/>
+              </w:rPr>
+            </w:pPr>
+            <w:r>
+              <w:rPr>
+                <w:b/>
+                <w:rtl/>
+              </w:rPr>
+              <w:t>ניהול משתמשים</w:t>
+            </w:r>
+          </w:p>
+        </w:tc>
+        <w:tc>
+          <w:tcPr>
+            <w:tcW w:w="2319" w:type="dxa"/>
+          </w:tcPr>
+          <w:p>
+            <w:pPr>
+              <w:ind w:left="0" w:firstLine="0"/>
+              <w:rPr>
+                <w:b/>
+                <w:rtl/>
+              </w:rPr>
+            </w:pPr>
+            <w:r>
+              <w:rPr>
+                <w:rFonts w:hint="cs"/>
+                <w:b/>
+                <w:rtl/>
+              </w:rPr>
+              <w:t>תהליך המנהל פעולות הכניסה והרישו</w:t>
+            </w:r>
+            <w:r>
+              <w:rPr>
+                <w:rFonts w:hint="eastAsia"/>
+                <w:b/>
+                <w:rtl/>
+              </w:rPr>
+              <w:t>ם</w:t>
+            </w:r>
+            <w:r>
+              <w:rPr>
+                <w:rFonts w:hint="cs"/>
+                <w:b/>
+                <w:rtl/>
+              </w:rPr>
+              <w:t xml:space="preserve"> של משתמשים</w:t>
+            </w:r>
+          </w:p>
+        </w:tc>
+      </w:tr>
+      <w:tr>
+        <w:tc>
+          <w:tcPr>
+            <w:tcW w:w="2318" w:type="dxa"/>
+          </w:tcPr>
+          <w:p>
+            <w:pPr>
+              <w:ind w:left="0" w:firstLine="0"/>
+              <w:jc w:val="center"/>
+              <w:rPr>
+                <w:bCs/>
+                <w:rtl/>
+              </w:rPr>
+            </w:pPr>
+            <w:r>
+              <w:rPr>
+                <w:bCs/>
+              </w:rPr>
+              <w:t>P2</w:t>
+            </w:r>
+          </w:p>
+        </w:tc>
+        <w:tc>
+          <w:tcPr>
+            <w:tcW w:w="2319" w:type="dxa"/>
+          </w:tcPr>
+          <w:p>
+            <w:pPr>
+              <w:ind w:left="0" w:firstLine="0"/>
+              <w:rPr>
+                <w:b/>
+                <w:rtl/>
+              </w:rPr>
+            </w:pPr>
+            <w:r>
+              <w:rPr>
+                <w:rFonts w:hint="cs"/>
+                <w:b/>
+                <w:rtl/>
+              </w:rPr>
+              <w:t>ני</w:t>
+            </w:r>
+            <w:r>
+              <w:rPr>
+                <w:rFonts w:hint="cs"/>
+                <w:b/>
+                <w:rtl/>
+              </w:rPr>
+              <w:t>ט</w:t>
+            </w:r>
+            <w:r>
+              <w:rPr>
+                <w:rFonts w:hint="cs"/>
+                <w:b/>
+                <w:rtl/>
+              </w:rPr>
+              <w:t>ור וזיהוי איומים</w:t>
+            </w:r>
+          </w:p>
+        </w:tc>
+        <w:tc>
+          <w:tcPr>
+            <w:tcW w:w="2319" w:type="dxa"/>
+          </w:tcPr>
+          <w:p>
+            <w:pPr>
+              <w:ind w:left="0" w:firstLine="0"/>
+              <w:rPr>
+                <w:b/>
+                <w:rtl/>
+              </w:rPr>
+            </w:pPr>
+            <w:r>
+              <w:rPr>
+                <w:rFonts w:hint="cs"/>
+                <w:b/>
+                <w:rtl/>
+              </w:rPr>
+              <w:t>פעולה העוזרת לנ</w:t>
+            </w:r>
+            <w:r>
+              <w:rPr>
+                <w:rFonts w:hint="cs"/>
+                <w:b/>
+                <w:rtl/>
+              </w:rPr>
+              <w:t>ט</w:t>
+            </w:r>
+            <w:r>
+              <w:rPr>
+                <w:rFonts w:hint="cs"/>
+                <w:b/>
+                <w:rtl/>
+              </w:rPr>
+              <w:t>ר פקטות</w:t>
+            </w:r>
+          </w:p>
+        </w:tc>
+      </w:tr>
+      <w:tr>
+        <w:tc>
+          <w:tcPr>
+            <w:tcW w:w="2318" w:type="dxa"/>
+          </w:tcPr>
+          <w:p>
+            <w:pPr>
+              <w:ind w:left="0" w:firstLine="0"/>
+              <w:jc w:val="center"/>
+              <w:rPr>
+                <w:bCs/>
+                <w:rtl/>
+              </w:rPr>
+            </w:pPr>
+            <w:r>
+              <w:rPr>
+                <w:bCs/>
+              </w:rPr>
+              <w:t>P2.1</w:t>
+            </w:r>
+          </w:p>
+        </w:tc>
+        <w:tc>
+          <w:tcPr>
+            <w:tcW w:w="2319" w:type="dxa"/>
+          </w:tcPr>
+          <w:p>
+            <w:pPr>
+              <w:ind w:left="0" w:firstLine="0"/>
+              <w:rPr>
+                <w:b/>
+                <w:rtl/>
+              </w:rPr>
+            </w:pPr>
+            <w:r>
+              <w:rPr>
+                <w:rFonts w:hint="cs"/>
+                <w:b/>
+                <w:rtl/>
+              </w:rPr>
+              <w:t>לוכד וני</w:t>
+            </w:r>
+            <w:r>
+              <w:rPr>
+                <w:rFonts w:hint="cs"/>
+                <w:b/>
+                <w:rtl/>
+              </w:rPr>
+              <w:t>ט</w:t>
+            </w:r>
+            <w:r>
+              <w:rPr>
+                <w:rFonts w:hint="cs"/>
+                <w:b/>
+                <w:rtl/>
+              </w:rPr>
+              <w:t>ור פקטות</w:t>
+            </w:r>
+          </w:p>
+        </w:tc>
+        <w:tc>
+          <w:tcPr>
+            <w:tcW w:w="2319" w:type="dxa"/>
+          </w:tcPr>
+          <w:p>
+            <w:pPr>
+              <w:ind w:left="0" w:firstLine="0"/>
+              <w:rPr>
+                <w:b/>
+                <w:rtl/>
+              </w:rPr>
+            </w:pPr>
+            <w:r>
+              <w:rPr>
+                <w:rFonts w:hint="cs"/>
+                <w:b/>
+                <w:rtl/>
+              </w:rPr>
+              <w:t>פעולה שלוכדת פקטות ושולחת אותם למנ</w:t>
+            </w:r>
+            <w:r>
+              <w:rPr>
+                <w:rFonts w:hint="cs"/>
+                <w:b/>
+                <w:rtl/>
+              </w:rPr>
+              <w:t>ט</w:t>
+            </w:r>
+            <w:r>
+              <w:rPr>
+                <w:rFonts w:hint="cs"/>
+                <w:b/>
+                <w:rtl/>
+              </w:rPr>
+              <w:t>ר לפני החזרתם למשתמש</w:t>
+            </w:r>
+          </w:p>
+        </w:tc>
+      </w:tr>
+      <w:tr>
+        <w:tc>
+          <w:tcPr>
+            <w:tcW w:w="2318" w:type="dxa"/>
+          </w:tcPr>
+          <w:p>
+            <w:pPr>
+              <w:ind w:left="0" w:firstLine="0"/>
+              <w:jc w:val="center"/>
+              <w:rPr>
+                <w:bCs/>
+                <w:rtl/>
+              </w:rPr>
+            </w:pPr>
+            <w:r>
+              <w:rPr>
+                <w:bCs/>
+              </w:rPr>
+              <w:t>P2.2</w:t>
+            </w:r>
+          </w:p>
+        </w:tc>
+        <w:tc>
+          <w:tcPr>
+            <w:tcW w:w="2319" w:type="dxa"/>
+          </w:tcPr>
+          <w:p>
+            <w:pPr>
+              <w:ind w:left="0" w:firstLine="0"/>
+              <w:rPr>
+                <w:b/>
+                <w:rtl/>
+              </w:rPr>
+            </w:pPr>
+            <w:r>
+              <w:rPr>
+                <w:rFonts w:hint="cs"/>
+                <w:b/>
+                <w:rtl/>
+              </w:rPr>
+              <w:t>שליחת ד"וח</w:t>
+            </w:r>
+          </w:p>
+        </w:tc>
+        <w:tc>
+          <w:tcPr>
+            <w:tcW w:w="2319" w:type="dxa"/>
+          </w:tcPr>
+          <w:p>
+            <w:pPr>
+              <w:ind w:left="0" w:firstLine="0"/>
+              <w:rPr>
+                <w:b/>
+                <w:rtl/>
+              </w:rPr>
+            </w:pPr>
+            <w:r>
+              <w:rPr>
+                <w:rFonts w:hint="cs"/>
+                <w:b/>
+                <w:rtl/>
+              </w:rPr>
+              <w:t>פעולה ששולחת ד"וח של תוצאת ני</w:t>
+            </w:r>
+            <w:r>
+              <w:rPr>
+                <w:rFonts w:hint="cs"/>
+                <w:b/>
+                <w:rtl/>
+              </w:rPr>
+              <w:t>ט</w:t>
+            </w:r>
+            <w:r>
+              <w:rPr>
+                <w:rFonts w:hint="cs"/>
+                <w:b/>
+                <w:rtl/>
+              </w:rPr>
+              <w:t>ורי פקטות למייל משתמש</w:t>
+            </w:r>
+          </w:p>
+        </w:tc>
+      </w:tr>
+      <w:tr>
+        <w:tc>
+          <w:tcPr>
+            <w:tcW w:w="2318" w:type="dxa"/>
+          </w:tcPr>
+          <w:p>
+            <w:pPr>
+              <w:ind w:left="0" w:firstLine="0"/>
+              <w:jc w:val="center"/>
+              <w:rPr>
+                <w:bCs/>
+                <w:rtl/>
+              </w:rPr>
+            </w:pPr>
+            <w:r>
+              <w:rPr>
+                <w:bCs/>
+              </w:rPr>
+              <w:t>P3</w:t>
+            </w:r>
+          </w:p>
+        </w:tc>
+        <w:tc>
+          <w:tcPr>
+            <w:tcW w:w="2319" w:type="dxa"/>
+          </w:tcPr>
+          <w:p>
+            <w:pPr>
+              <w:ind w:left="0" w:firstLine="0"/>
+              <w:rPr>
+                <w:b/>
+                <w:rtl/>
+              </w:rPr>
+            </w:pPr>
+            <w:r>
+              <w:rPr>
+                <w:rFonts w:hint="cs"/>
+                <w:b/>
+                <w:rtl/>
+              </w:rPr>
+              <w:t xml:space="preserve">ניהול </w:t>
+            </w:r>
+            <w:r>
+              <w:rPr>
+                <w:rFonts w:hint="cs"/>
+                <w:b/>
+                <w:rtl/>
+              </w:rPr>
+              <w:t>נתוני שימוש</w:t>
+            </w:r>
+            <w:r>
+              <w:rPr>
+                <w:rFonts w:hint="cs"/>
+                <w:b/>
+                <w:rtl/>
+              </w:rPr>
+              <w:t xml:space="preserve"> </w:t>
+            </w:r>
+            <w:r>
+              <w:rPr>
+                <w:rFonts w:hint="cs"/>
+                <w:b/>
+                <w:rtl/>
+              </w:rPr>
+              <w:t>במשאבים</w:t>
+            </w:r>
+          </w:p>
+        </w:tc>
+        <w:tc>
+          <w:tcPr>
+            <w:tcW w:w="2319" w:type="dxa"/>
+          </w:tcPr>
+          <w:p>
+            <w:pPr>
+              <w:ind w:left="0" w:firstLine="0"/>
+              <w:rPr>
+                <w:b/>
+                <w:rtl/>
+              </w:rPr>
+            </w:pPr>
+            <w:r>
+              <w:rPr>
+                <w:rFonts w:hint="cs"/>
+                <w:b/>
+                <w:rtl/>
+              </w:rPr>
+              <w:t>מנהל התראות לפעולת בדיקת אחוזי שימוש בחומרה.</w:t>
+            </w:r>
+          </w:p>
+        </w:tc>
+      </w:tr>
+      <w:tr>
+        <w:tc>
+          <w:tcPr>
+            <w:tcW w:w="2318" w:type="dxa"/>
+          </w:tcPr>
+          <w:p>
+            <w:pPr>
+              <w:ind w:left="0" w:firstLine="0"/>
+              <w:jc w:val="center"/>
+              <w:rPr>
+                <w:bCs/>
+                <w:rtl/>
+              </w:rPr>
+            </w:pPr>
+            <w:r>
+              <w:rPr>
+                <w:bCs/>
+              </w:rPr>
+              <w:t>P3.1</w:t>
+            </w:r>
+          </w:p>
+        </w:tc>
+        <w:tc>
+          <w:tcPr>
+            <w:tcW w:w="2319" w:type="dxa"/>
+          </w:tcPr>
+          <w:p>
+            <w:pPr>
+              <w:ind w:left="0" w:firstLine="0"/>
+              <w:rPr>
+                <w:b/>
+                <w:rtl/>
+              </w:rPr>
+            </w:pPr>
+            <w:r>
+              <w:rPr>
+                <w:rFonts w:hint="cs"/>
+                <w:b/>
+                <w:rtl/>
+              </w:rPr>
+              <w:t>מאזין שימוש חומרה</w:t>
+            </w:r>
+          </w:p>
+        </w:tc>
+        <w:tc>
+          <w:tcPr>
+            <w:tcW w:w="2319" w:type="dxa"/>
+          </w:tcPr>
+          <w:p>
+            <w:pPr>
+              <w:ind w:left="0" w:firstLine="0"/>
+              <w:rPr>
+                <w:b/>
+                <w:rtl/>
+              </w:rPr>
+            </w:pPr>
+            <w:r>
+              <w:rPr>
+                <w:rFonts w:hint="cs"/>
+                <w:b/>
+                <w:rtl/>
+              </w:rPr>
+              <w:t>מאזין וחשב אחוז השימוש בקומפוננטי</w:t>
+            </w:r>
+            <w:r>
+              <w:rPr>
+                <w:rFonts w:hint="eastAsia"/>
+                <w:b/>
+                <w:rtl/>
+              </w:rPr>
+              <w:t>ם</w:t>
+            </w:r>
+            <w:r>
+              <w:rPr>
+                <w:rFonts w:hint="cs"/>
+                <w:b/>
+                <w:rtl/>
+              </w:rPr>
+              <w:t xml:space="preserve"> של החומרה </w:t>
+            </w:r>
+          </w:p>
+        </w:tc>
+      </w:tr>
+      <w:tr>
+        <w:tc>
+          <w:tcPr>
+            <w:tcW w:w="2318" w:type="dxa"/>
+          </w:tcPr>
+          <w:p>
+            <w:pPr>
+              <w:ind w:left="0" w:firstLine="0"/>
+              <w:jc w:val="center"/>
+              <w:rPr>
+                <w:bCs/>
+                <w:rtl/>
+              </w:rPr>
+            </w:pPr>
+            <w:r>
+              <w:rPr>
+                <w:bCs/>
+              </w:rPr>
+              <w:t>P3.2</w:t>
+            </w:r>
+          </w:p>
+        </w:tc>
+        <w:tc>
+          <w:tcPr>
+            <w:tcW w:w="2319" w:type="dxa"/>
+          </w:tcPr>
+          <w:p>
+            <w:pPr>
+              <w:ind w:left="0" w:firstLine="0"/>
+              <w:rPr>
+                <w:b/>
+                <w:rtl/>
+              </w:rPr>
+            </w:pPr>
+            <w:r>
+              <w:rPr>
+                <w:rFonts w:hint="cs"/>
+                <w:b/>
+                <w:rtl/>
+              </w:rPr>
+              <w:t>שליחת ד"וח</w:t>
+            </w:r>
+          </w:p>
+        </w:tc>
+        <w:tc>
+          <w:tcPr>
+            <w:tcW w:w="2319" w:type="dxa"/>
+          </w:tcPr>
+          <w:p>
+            <w:pPr>
+              <w:ind w:left="0" w:firstLine="0"/>
+              <w:rPr>
+                <w:b/>
+                <w:rtl/>
+              </w:rPr>
+            </w:pPr>
+            <w:r>
+              <w:rPr>
+                <w:rFonts w:hint="cs"/>
+                <w:b/>
+                <w:rtl/>
+              </w:rPr>
+              <w:t>מנהל שליחת דוחות של תוצאות אחוזי שימוש בחומרה</w:t>
+            </w:r>
+          </w:p>
+        </w:tc>
+      </w:tr>
+      <w:tr>
+        <w:tc>
+          <w:tcPr>
+            <w:tcW w:w="2318" w:type="dxa"/>
+          </w:tcPr>
+          <w:p>
+            <w:pPr>
+              <w:ind w:left="0" w:firstLine="0"/>
+              <w:jc w:val="center"/>
+              <w:rPr>
+                <w:bCs/>
+                <w:rtl/>
+              </w:rPr>
+            </w:pPr>
+            <w:r>
+              <w:rPr>
+                <w:bCs/>
+              </w:rPr>
+              <w:lastRenderedPageBreak/>
+              <w:t>P4</w:t>
+            </w:r>
+          </w:p>
+        </w:tc>
+        <w:tc>
+          <w:tcPr>
+            <w:tcW w:w="2319" w:type="dxa"/>
+          </w:tcPr>
+          <w:p>
+            <w:pPr>
+              <w:ind w:left="0" w:firstLine="0"/>
+              <w:rPr>
+                <w:b/>
+                <w:rtl/>
+              </w:rPr>
+            </w:pPr>
+            <w:r>
+              <w:rPr>
+                <w:rFonts w:hint="cs"/>
+                <w:b/>
+                <w:rtl/>
+              </w:rPr>
+              <w:t>בדיקת קבצים</w:t>
+            </w:r>
+          </w:p>
+        </w:tc>
+        <w:tc>
+          <w:tcPr>
+            <w:tcW w:w="2319" w:type="dxa"/>
+          </w:tcPr>
+          <w:p>
+            <w:pPr>
+              <w:ind w:left="0" w:firstLine="0"/>
+              <w:rPr>
+                <w:b/>
+                <w:rtl/>
+              </w:rPr>
+            </w:pPr>
+            <w:r>
+              <w:rPr>
+                <w:rFonts w:hint="cs"/>
+                <w:b/>
+                <w:rtl/>
+              </w:rPr>
+              <w:t>מנהל בדיקת קבצים שלמשתמש יש חשש שהם זדוניים</w:t>
+            </w:r>
+          </w:p>
+        </w:tc>
+      </w:tr>
+      <w:tr>
+        <w:tc>
+          <w:tcPr>
+            <w:tcW w:w="2318" w:type="dxa"/>
+          </w:tcPr>
+          <w:p>
+            <w:pPr>
+              <w:ind w:left="0" w:firstLine="0"/>
+              <w:jc w:val="center"/>
+              <w:rPr>
+                <w:bCs/>
+                <w:rtl/>
+              </w:rPr>
+            </w:pPr>
+            <w:r>
+              <w:rPr>
+                <w:bCs/>
+              </w:rPr>
+              <w:t>P4.1</w:t>
+            </w:r>
+          </w:p>
+        </w:tc>
+        <w:tc>
+          <w:tcPr>
+            <w:tcW w:w="2319" w:type="dxa"/>
+          </w:tcPr>
+          <w:p>
+            <w:pPr>
+              <w:ind w:left="0" w:firstLine="0"/>
+              <w:rPr>
+                <w:b/>
+                <w:rtl/>
+              </w:rPr>
+            </w:pPr>
+            <w:r>
+              <w:rPr>
+                <w:rFonts w:hint="cs"/>
+                <w:b/>
+                <w:rtl/>
+              </w:rPr>
+              <w:t>זיהי קבצים</w:t>
+            </w:r>
+          </w:p>
+        </w:tc>
+        <w:tc>
+          <w:tcPr>
+            <w:tcW w:w="2319" w:type="dxa"/>
+          </w:tcPr>
+          <w:p>
+            <w:pPr>
+              <w:ind w:left="0" w:firstLine="0"/>
+              <w:rPr>
+                <w:b/>
+                <w:rtl/>
+              </w:rPr>
+            </w:pPr>
+            <w:r>
+              <w:rPr>
+                <w:b/>
+                <w:rtl/>
+              </w:rPr>
+              <w:t xml:space="preserve">תהליך שמקבל קבצים </w:t>
+            </w:r>
+            <w:r>
+              <w:rPr>
+                <w:rFonts w:hint="cs"/>
+                <w:b/>
+                <w:rtl/>
+              </w:rPr>
+              <w:t>ו</w:t>
+            </w:r>
+            <w:r>
+              <w:rPr>
+                <w:b/>
+                <w:rtl/>
+              </w:rPr>
+              <w:t>שולח אותם ל-</w:t>
+            </w:r>
+            <w:r>
+              <w:rPr>
+                <w:b/>
+              </w:rPr>
+              <w:t>API</w:t>
+            </w:r>
+            <w:r>
+              <w:rPr>
+                <w:b/>
+                <w:rtl/>
+              </w:rPr>
+              <w:t xml:space="preserve"> של </w:t>
+            </w:r>
+            <w:r>
+              <w:rPr>
+                <w:b/>
+              </w:rPr>
+              <w:t>Virus total</w:t>
+            </w:r>
+            <w:r>
+              <w:rPr>
+                <w:b/>
+                <w:rtl/>
+              </w:rPr>
+              <w:t xml:space="preserve"> לשם בדיקת רמת סכנתו של הקובץ</w:t>
+            </w:r>
+          </w:p>
+        </w:tc>
+      </w:tr>
+      <w:tr>
+        <w:tc>
+          <w:tcPr>
+            <w:tcW w:w="2318" w:type="dxa"/>
+          </w:tcPr>
+          <w:p>
+            <w:pPr>
+              <w:ind w:left="0" w:firstLine="0"/>
+              <w:jc w:val="center"/>
+              <w:rPr>
+                <w:bCs/>
+                <w:rtl/>
+              </w:rPr>
+            </w:pPr>
+            <w:r>
+              <w:rPr>
+                <w:bCs/>
+              </w:rPr>
+              <w:t>P4.2</w:t>
+            </w:r>
+          </w:p>
+        </w:tc>
+        <w:tc>
+          <w:tcPr>
+            <w:tcW w:w="2319" w:type="dxa"/>
+          </w:tcPr>
+          <w:p>
+            <w:pPr>
+              <w:ind w:left="0" w:firstLine="0"/>
+              <w:rPr>
+                <w:b/>
+                <w:rtl/>
+              </w:rPr>
+            </w:pPr>
+            <w:r>
+              <w:rPr>
+                <w:rFonts w:hint="cs"/>
+                <w:b/>
+                <w:rtl/>
+              </w:rPr>
+              <w:t>שליחת ד"וח</w:t>
+            </w:r>
+          </w:p>
+        </w:tc>
+        <w:tc>
+          <w:tcPr>
+            <w:tcW w:w="2319" w:type="dxa"/>
+          </w:tcPr>
+          <w:p>
+            <w:pPr>
+              <w:ind w:left="0" w:firstLine="0"/>
+              <w:rPr>
+                <w:b/>
+                <w:rtl/>
+              </w:rPr>
+            </w:pPr>
+            <w:r>
+              <w:rPr>
+                <w:rFonts w:hint="cs"/>
+                <w:b/>
+                <w:rtl/>
+              </w:rPr>
+              <w:t>תהליך ששולח דוחות המדווחות על סכנת קובץ אשר נבדק דרך שימוש בתהליך מס' 4.1</w:t>
+            </w:r>
+          </w:p>
+        </w:tc>
+      </w:tr>
+    </w:tbl>
+    <w:p>
+      <w:pPr>
+        <w:jc w:val="center"/>
+        <w:rPr>
+          <w:bCs/>
+          <w:rtl/>
+        </w:rPr>
+      </w:pPr>
+    </w:p>
+    <w:p>
+      <w:pPr>
+        <w:rPr>
+          <w:bCs/>
+          <w:rtl/>
+        </w:rPr>
+      </w:pPr>
+      <w:r>
+        <w:rPr>
+          <w:rFonts w:hint="cs"/>
+          <w:bCs/>
+          <w:rtl/>
+        </w:rPr>
+        <w:t>מילון מאגרי מידע</w:t>
+      </w:r>
+    </w:p>
+    <w:tbl>
+      <w:tblPr>
+        <w:tblStyle w:val="TableGrid0"/>
+        <w:bidiVisual/>
+        <w:tblW w:w="0" w:type="auto"/>
+        <w:tblInd w:w="17" w:type="dxa"/>
+        <w:tblLook w:val="04A0" w:firstRow="1" w:lastRow="0" w:firstColumn="1" w:lastColumn="0" w:noHBand="0" w:noVBand="1"/>
+      </w:tblPr>
+      <w:tblGrid>
+        <w:gridCol w:w="1548"/>
+        <w:gridCol w:w="1787"/>
+        <w:gridCol w:w="3389"/>
+        <w:gridCol w:w="2551"/>
+      </w:tblGrid>
+      <w:tr>
+        <w:tc>
+          <w:tcPr>
+            <w:tcW w:w="2323" w:type="dxa"/>
+            <w:shd w:val="clear" w:color="auto" w:fill="FFE599" w:themeFill="accent4" w:themeFillTint="66"/>
+          </w:tcPr>
+          <w:p>
+            <w:pPr>
+              <w:ind w:left="0" w:firstLine="0"/>
+              <w:jc w:val="center"/>
+              <w:rPr>
+                <w:bCs/>
+                <w:rtl/>
+              </w:rPr>
+            </w:pPr>
+            <w:r>
+              <w:rPr>
+                <w:rFonts w:hint="cs"/>
+                <w:bCs/>
+                <w:rtl/>
+              </w:rPr>
+              <w:t>קוד</w:t>
+            </w:r>
+          </w:p>
+        </w:tc>
+        <w:tc>
+          <w:tcPr>
+            <w:tcW w:w="2323" w:type="dxa"/>
+            <w:shd w:val="clear" w:color="auto" w:fill="FFE599" w:themeFill="accent4" w:themeFillTint="66"/>
+          </w:tcPr>
+          <w:p>
+            <w:pPr>
+              <w:ind w:left="0" w:firstLine="0"/>
+              <w:jc w:val="center"/>
+              <w:rPr>
+                <w:bCs/>
+                <w:rtl/>
+              </w:rPr>
+            </w:pPr>
+            <w:r>
+              <w:rPr>
+                <w:rFonts w:hint="cs"/>
+                <w:bCs/>
+                <w:rtl/>
+              </w:rPr>
+              <w:t>שם מאגר</w:t>
+            </w:r>
+          </w:p>
+        </w:tc>
+        <w:tc>
+          <w:tcPr>
+            <w:tcW w:w="2323" w:type="dxa"/>
+            <w:shd w:val="clear" w:color="auto" w:fill="FFE599" w:themeFill="accent4" w:themeFillTint="66"/>
+          </w:tcPr>
+          <w:p>
+            <w:pPr>
+              <w:ind w:left="0" w:firstLine="0"/>
+              <w:jc w:val="center"/>
+              <w:rPr>
+                <w:bCs/>
+                <w:rtl/>
+              </w:rPr>
+            </w:pPr>
+            <w:r>
+              <w:rPr>
+                <w:rFonts w:hint="cs"/>
+                <w:bCs/>
+                <w:rtl/>
+              </w:rPr>
+              <w:t>שם הטבלה</w:t>
+            </w:r>
+          </w:p>
+        </w:tc>
+        <w:tc>
+          <w:tcPr>
+            <w:tcW w:w="2323" w:type="dxa"/>
+            <w:shd w:val="clear" w:color="auto" w:fill="FFE599" w:themeFill="accent4" w:themeFillTint="66"/>
+          </w:tcPr>
+          <w:p>
+            <w:pPr>
+              <w:ind w:left="0" w:firstLine="0"/>
+              <w:jc w:val="center"/>
+              <w:rPr>
+                <w:bCs/>
+                <w:rtl/>
+              </w:rPr>
+            </w:pPr>
+            <w:r>
+              <w:rPr>
+                <w:rFonts w:hint="cs"/>
+                <w:bCs/>
+                <w:rtl/>
+              </w:rPr>
+              <w:t>שדות הטבלה</w:t>
+            </w:r>
+          </w:p>
+        </w:tc>
+      </w:tr>
+      <w:tr>
+        <w:tc>
+          <w:tcPr>
+            <w:tcW w:w="2323" w:type="dxa"/>
+          </w:tcPr>
+          <w:p>
+            <w:pPr>
+              <w:ind w:left="0" w:firstLine="0"/>
+              <w:jc w:val="center"/>
+              <w:rPr>
+                <w:bCs/>
+                <w:rtl/>
+              </w:rPr>
+            </w:pPr>
+            <w:r>
+              <w:rPr>
+                <w:bCs/>
+              </w:rPr>
+              <w:t>D1</w:t>
+            </w:r>
+          </w:p>
+        </w:tc>
+        <w:tc>
+          <w:tcPr>
+            <w:tcW w:w="2323" w:type="dxa"/>
+          </w:tcPr>
+          <w:p>
+            <w:pPr>
+              <w:ind w:left="0" w:firstLine="0"/>
+              <w:rPr>
+                <w:rFonts w:cstheme="minorBidi" w:hint="cs"/>
+                <w:b/>
+                <w:rtl/>
+              </w:rPr>
+            </w:pPr>
+            <w:r>
+              <w:rPr>
+                <w:rFonts w:cstheme="minorBidi" w:hint="cs"/>
+                <w:b/>
+                <w:rtl/>
+              </w:rPr>
+              <w:t>מאגר נתוני משתמש</w:t>
+            </w:r>
+          </w:p>
+        </w:tc>
+        <w:tc>
+          <w:tcPr>
+            <w:tcW w:w="2323" w:type="dxa"/>
+          </w:tcPr>
+          <w:p>
+            <w:pPr>
+              <w:ind w:left="0" w:firstLine="0"/>
+              <w:jc w:val="center"/>
+              <w:rPr>
+                <w:rFonts w:cstheme="minorBidi"/>
+                <w:b/>
+              </w:rPr>
+            </w:pPr>
+            <w:r>
+              <w:rPr>
+                <w:rFonts w:cstheme="minorBidi"/>
+                <w:b/>
+              </w:rPr>
+              <w:t>User</w:t>
+            </w:r>
+          </w:p>
+        </w:tc>
+        <w:tc>
+          <w:tcPr>
+            <w:tcW w:w="2323" w:type="dxa"/>
+          </w:tcPr>
+          <w:p>
+            <w:pPr>
+              <w:ind w:left="0" w:firstLine="0"/>
+              <w:rPr>
+                <w:bCs/>
+              </w:rPr>
+            </w:pPr>
+            <w:proofErr w:type="spellStart"/>
+            <w:r>
+              <w:rPr>
+                <w:bCs/>
+              </w:rPr>
+              <w:t>UserId</w:t>
+            </w:r>
+            <w:proofErr w:type="spellEnd"/>
+          </w:p>
+          <w:p>
+            <w:pPr>
+              <w:ind w:left="0" w:firstLine="0"/>
+              <w:rPr>
+                <w:bCs/>
+              </w:rPr>
+            </w:pPr>
+            <w:r>
+              <w:rPr>
+                <w:bCs/>
+              </w:rPr>
+              <w:t>Name</w:t>
+            </w:r>
+          </w:p>
+          <w:p>
+            <w:pPr>
+              <w:ind w:left="0" w:firstLine="0"/>
+              <w:rPr>
+                <w:bCs/>
+              </w:rPr>
+            </w:pPr>
+            <w:r>
+              <w:rPr>
+                <w:bCs/>
+              </w:rPr>
+              <w:t>Email</w:t>
+            </w:r>
+          </w:p>
+          <w:p>
+            <w:pPr>
+              <w:ind w:left="0" w:firstLine="0"/>
+              <w:rPr>
+                <w:bCs/>
+              </w:rPr>
+            </w:pPr>
+            <w:r>
+              <w:rPr>
+                <w:bCs/>
+              </w:rPr>
+              <w:t>Password</w:t>
+            </w:r>
+          </w:p>
+          <w:p>
+            <w:pPr>
+              <w:ind w:left="0" w:firstLine="0"/>
+              <w:rPr>
+                <w:bCs/>
+                <w:rtl/>
+              </w:rPr>
+            </w:pPr>
+            <w:proofErr w:type="spellStart"/>
+            <w:r>
+              <w:rPr>
+                <w:bCs/>
+              </w:rPr>
+              <w:t>DateOfBirth</w:t>
+            </w:r>
+            <w:proofErr w:type="spellEnd"/>
+          </w:p>
+        </w:tc>
+      </w:tr>
+      <w:tr>
+        <w:tc>
+          <w:tcPr>
+            <w:tcW w:w="2323" w:type="dxa"/>
+          </w:tcPr>
+          <w:p>
+            <w:pPr>
+              <w:ind w:left="0" w:firstLine="0"/>
+              <w:jc w:val="center"/>
+              <w:rPr>
+                <w:bCs/>
+                <w:rtl/>
+              </w:rPr>
+            </w:pPr>
+            <w:r>
+              <w:rPr>
+                <w:bCs/>
+              </w:rPr>
+              <w:t>D2</w:t>
+            </w:r>
+          </w:p>
+        </w:tc>
+        <w:tc>
+          <w:tcPr>
+            <w:tcW w:w="2323" w:type="dxa"/>
+          </w:tcPr>
+          <w:p>
+            <w:pPr>
+              <w:ind w:left="0" w:firstLine="0"/>
+              <w:rPr>
+                <w:b/>
+                <w:rtl/>
+              </w:rPr>
+            </w:pPr>
+            <w:r>
+              <w:rPr>
+                <w:rFonts w:hint="cs"/>
+                <w:b/>
+                <w:rtl/>
+              </w:rPr>
+              <w:t>מאגר פקטות חריגות</w:t>
+            </w:r>
+          </w:p>
+        </w:tc>
+        <w:tc>
+          <w:tcPr>
+            <w:tcW w:w="2323" w:type="dxa"/>
+          </w:tcPr>
+          <w:p>
+            <w:pPr>
+              <w:ind w:left="0" w:firstLine="0"/>
+              <w:jc w:val="center"/>
+              <w:rPr>
+                <w:b/>
+                <w:rtl/>
+              </w:rPr>
+            </w:pPr>
+            <w:proofErr w:type="spellStart"/>
+            <w:r>
+              <w:rPr>
+                <w:b/>
+              </w:rPr>
+              <w:t>PacketHistory</w:t>
+            </w:r>
+            <w:proofErr w:type="spellEnd"/>
+          </w:p>
+        </w:tc>
+        <w:tc>
+          <w:tcPr>
+            <w:tcW w:w="2323" w:type="dxa"/>
+          </w:tcPr>
+          <w:p>
+            <w:pPr>
+              <w:ind w:left="0" w:firstLine="0"/>
+              <w:rPr>
+                <w:bCs/>
+              </w:rPr>
+            </w:pPr>
+            <w:proofErr w:type="spellStart"/>
+            <w:r>
+              <w:rPr>
+                <w:bCs/>
+              </w:rPr>
+              <w:t>Packet_ID</w:t>
+            </w:r>
+            <w:proofErr w:type="spellEnd"/>
+          </w:p>
+          <w:p>
+            <w:pPr>
+              <w:ind w:left="0" w:firstLine="0"/>
+              <w:rPr>
+                <w:bCs/>
+              </w:rPr>
+            </w:pPr>
+            <w:proofErr w:type="spellStart"/>
+            <w:r>
+              <w:rPr>
+                <w:bCs/>
+              </w:rPr>
+              <w:t>Packet_Type</w:t>
+            </w:r>
+            <w:proofErr w:type="spellEnd"/>
+          </w:p>
+          <w:p>
+            <w:pPr>
+              <w:ind w:left="0" w:firstLine="0"/>
+              <w:rPr>
+                <w:bCs/>
+              </w:rPr>
+            </w:pPr>
+            <w:proofErr w:type="spellStart"/>
+            <w:r>
+              <w:rPr>
+                <w:bCs/>
+              </w:rPr>
+              <w:t>Source_IP</w:t>
+            </w:r>
+            <w:proofErr w:type="spellEnd"/>
+          </w:p>
+          <w:p>
+            <w:pPr>
+              <w:ind w:left="0" w:firstLine="0"/>
+              <w:rPr>
+                <w:bCs/>
+              </w:rPr>
+            </w:pPr>
+            <w:proofErr w:type="spellStart"/>
+            <w:r>
+              <w:rPr>
+                <w:bCs/>
+              </w:rPr>
+              <w:t>Destination_IP</w:t>
+            </w:r>
+            <w:proofErr w:type="spellEnd"/>
+          </w:p>
+          <w:p>
+            <w:pPr>
+              <w:ind w:left="0" w:firstLine="0"/>
+              <w:rPr>
+                <w:bCs/>
+              </w:rPr>
+            </w:pPr>
+            <w:proofErr w:type="spellStart"/>
+            <w:r>
+              <w:rPr>
+                <w:bCs/>
+              </w:rPr>
+              <w:t>Source_Port</w:t>
+            </w:r>
+            <w:proofErr w:type="spellEnd"/>
+          </w:p>
+          <w:p>
+            <w:pPr>
+              <w:ind w:left="0" w:firstLine="0"/>
+              <w:rPr>
+                <w:bCs/>
+              </w:rPr>
+            </w:pPr>
+            <w:proofErr w:type="spellStart"/>
+            <w:r>
+              <w:rPr>
+                <w:bCs/>
+              </w:rPr>
+              <w:t>Source_MAC</w:t>
+            </w:r>
+            <w:proofErr w:type="spellEnd"/>
+          </w:p>
+          <w:p>
+            <w:pPr>
+              <w:ind w:left="0" w:firstLine="0"/>
+              <w:rPr>
+                <w:bCs/>
+              </w:rPr>
+            </w:pPr>
+            <w:proofErr w:type="spellStart"/>
+            <w:r>
+              <w:rPr>
+                <w:bCs/>
+              </w:rPr>
+              <w:t>Destination_MAC</w:t>
+            </w:r>
+            <w:proofErr w:type="spellEnd"/>
+          </w:p>
+          <w:p>
+            <w:pPr>
+              <w:ind w:left="0" w:firstLine="0"/>
+              <w:rPr>
+                <w:bCs/>
+              </w:rPr>
+            </w:pPr>
+            <w:r>
+              <w:rPr>
+                <w:bCs/>
+              </w:rPr>
+              <w:t>Direction</w:t>
+            </w:r>
+          </w:p>
+          <w:p>
+            <w:pPr>
+              <w:ind w:left="0" w:firstLine="0"/>
+              <w:rPr>
+                <w:bCs/>
+              </w:rPr>
+            </w:pPr>
+            <w:proofErr w:type="spellStart"/>
+            <w:r>
+              <w:rPr>
+                <w:bCs/>
+              </w:rPr>
+              <w:t>IP_Version</w:t>
+            </w:r>
+            <w:proofErr w:type="spellEnd"/>
+          </w:p>
+          <w:p>
+            <w:pPr>
+              <w:ind w:left="0" w:firstLine="0"/>
+              <w:rPr>
+                <w:bCs/>
+              </w:rPr>
+            </w:pPr>
+            <w:proofErr w:type="spellStart"/>
+            <w:r>
+              <w:rPr>
+                <w:bCs/>
+              </w:rPr>
+              <w:t>AppLayerData</w:t>
+            </w:r>
+            <w:proofErr w:type="spellEnd"/>
+          </w:p>
+          <w:p>
+            <w:pPr>
+              <w:ind w:left="0" w:firstLine="0"/>
+              <w:rPr>
+                <w:bCs/>
+              </w:rPr>
+            </w:pPr>
+            <w:proofErr w:type="spellStart"/>
+            <w:r>
+              <w:rPr>
+                <w:bCs/>
+              </w:rPr>
+              <w:t>Danger_Level</w:t>
+            </w:r>
+            <w:proofErr w:type="spellEnd"/>
+          </w:p>
+          <w:p>
+            <w:pPr>
+              <w:ind w:left="0" w:firstLine="0"/>
+              <w:rPr>
+                <w:bCs/>
+              </w:rPr>
+            </w:pPr>
+            <w:proofErr w:type="spellStart"/>
+            <w:r>
+              <w:rPr>
+                <w:bCs/>
+              </w:rPr>
+              <w:t>Header_Length</w:t>
+            </w:r>
+            <w:proofErr w:type="spellEnd"/>
+            <w:r>
+              <w:rPr>
+                <w:bCs/>
+              </w:rPr>
+              <w:br/>
+            </w:r>
+            <w:proofErr w:type="spellStart"/>
+            <w:r>
+              <w:rPr>
+                <w:bCs/>
+              </w:rPr>
+              <w:t>Total_Length</w:t>
+            </w:r>
+            <w:proofErr w:type="spellEnd"/>
+          </w:p>
+          <w:p>
+            <w:pPr>
+              <w:ind w:left="0" w:firstLine="0"/>
+              <w:rPr>
+                <w:bCs/>
+              </w:rPr>
+            </w:pPr>
+            <w:proofErr w:type="spellStart"/>
+            <w:r>
+              <w:rPr>
+                <w:bCs/>
+              </w:rPr>
+              <w:t>User_ID</w:t>
+            </w:r>
+            <w:proofErr w:type="spellEnd"/>
+          </w:p>
+          <w:p>
+            <w:pPr>
+              <w:ind w:left="0" w:firstLine="0"/>
+              <w:rPr>
+                <w:bCs/>
+              </w:rPr>
+            </w:pPr>
+            <w:proofErr w:type="spellStart"/>
+            <w:r>
+              <w:rPr>
+                <w:bCs/>
+              </w:rPr>
+              <w:t>Packet_Check_Time</w:t>
+            </w:r>
+            <w:proofErr w:type="spellEnd"/>
+          </w:p>
+          <w:p>
+            <w:pPr>
+              <w:ind w:left="0" w:firstLine="0"/>
+              <w:rPr>
+                <w:bCs/>
+                <w:rtl/>
+              </w:rPr>
+            </w:pPr>
+            <w:r>
+              <w:rPr>
+                <w:bCs/>
+              </w:rPr>
+              <w:t>Description</w:t>
+            </w:r>
+          </w:p>
+        </w:tc>
+      </w:tr>
+      <w:tr>
+        <w:tc>
+          <w:tcPr>
+            <w:tcW w:w="2323" w:type="dxa"/>
+          </w:tcPr>
+          <w:p>
+            <w:pPr>
+              <w:ind w:left="0" w:firstLine="0"/>
+              <w:jc w:val="center"/>
+              <w:rPr>
+                <w:bCs/>
+                <w:rtl/>
+              </w:rPr>
+            </w:pPr>
+            <w:r>
+              <w:rPr>
+                <w:bCs/>
+              </w:rPr>
+              <w:t>D3</w:t>
+            </w:r>
+          </w:p>
+        </w:tc>
+        <w:tc>
+          <w:tcPr>
+            <w:tcW w:w="2323" w:type="dxa"/>
+          </w:tcPr>
+          <w:p>
+            <w:pPr>
+              <w:ind w:left="0" w:firstLine="0"/>
+              <w:rPr>
+                <w:b/>
+                <w:rtl/>
+              </w:rPr>
+            </w:pPr>
+            <w:r>
+              <w:rPr>
+                <w:rFonts w:hint="cs"/>
+                <w:b/>
+                <w:rtl/>
+              </w:rPr>
+              <w:t>מאגר נתוני שימוש</w:t>
+            </w:r>
+          </w:p>
+        </w:tc>
+        <w:tc>
+          <w:tcPr>
+            <w:tcW w:w="2323" w:type="dxa"/>
+          </w:tcPr>
+          <w:p>
+            <w:pPr>
+              <w:ind w:left="0" w:firstLine="0"/>
+              <w:jc w:val="center"/>
+              <w:rPr>
+                <w:b/>
+                <w:rtl/>
+              </w:rPr>
+            </w:pPr>
+            <w:proofErr w:type="spellStart"/>
+            <w:r>
+              <w:rPr>
+                <w:b/>
+              </w:rPr>
+              <w:t>ResourceAnomallyHistory</w:t>
+            </w:r>
+            <w:proofErr w:type="spellEnd"/>
+          </w:p>
+        </w:tc>
+        <w:tc>
+          <w:tcPr>
+            <w:tcW w:w="2323" w:type="dxa"/>
+          </w:tcPr>
+          <w:p>
+            <w:pPr>
+              <w:ind w:left="0" w:firstLine="0"/>
+              <w:rPr>
+                <w:bCs/>
+              </w:rPr>
+            </w:pPr>
+            <w:proofErr w:type="spellStart"/>
+            <w:r>
+              <w:rPr>
+                <w:bCs/>
+              </w:rPr>
+              <w:t>Anomally_ID</w:t>
+            </w:r>
+            <w:proofErr w:type="spellEnd"/>
+          </w:p>
+          <w:p>
+            <w:pPr>
+              <w:ind w:left="0" w:firstLine="0"/>
+              <w:rPr>
+                <w:bCs/>
+              </w:rPr>
+            </w:pPr>
+            <w:proofErr w:type="spellStart"/>
+            <w:r>
+              <w:rPr>
+                <w:bCs/>
+              </w:rPr>
+              <w:t>Device_ID</w:t>
+            </w:r>
+            <w:proofErr w:type="spellEnd"/>
+          </w:p>
+          <w:p>
+            <w:pPr>
+              <w:ind w:left="0" w:firstLine="0"/>
+              <w:rPr>
+                <w:bCs/>
+              </w:rPr>
+            </w:pPr>
+            <w:proofErr w:type="spellStart"/>
+            <w:r>
+              <w:rPr>
+                <w:bCs/>
+              </w:rPr>
+              <w:t>BreachedPercentage</w:t>
+            </w:r>
+            <w:proofErr w:type="spellEnd"/>
+          </w:p>
+          <w:p>
+            <w:pPr>
+              <w:ind w:left="0" w:firstLine="0"/>
+              <w:rPr>
+                <w:bCs/>
+                <w:rtl/>
+              </w:rPr>
+            </w:pPr>
+            <w:proofErr w:type="spellStart"/>
+            <w:r>
+              <w:rPr>
+                <w:bCs/>
+              </w:rPr>
+              <w:t>TimeStamp</w:t>
+            </w:r>
+            <w:proofErr w:type="spellEnd"/>
+          </w:p>
+        </w:tc>
+      </w:tr>
+      <w:tr>
+        <w:tc>
+          <w:tcPr>
+            <w:tcW w:w="2323" w:type="dxa"/>
+          </w:tcPr>
+          <w:p>
+            <w:pPr>
+              <w:ind w:left="0" w:firstLine="0"/>
+              <w:jc w:val="center"/>
+              <w:rPr>
+                <w:bCs/>
+                <w:rtl/>
+              </w:rPr>
+            </w:pPr>
+            <w:r>
+              <w:rPr>
+                <w:bCs/>
+              </w:rPr>
+              <w:t>D4</w:t>
+            </w:r>
+          </w:p>
+        </w:tc>
+        <w:tc>
+          <w:tcPr>
+            <w:tcW w:w="2323" w:type="dxa"/>
+          </w:tcPr>
+          <w:p>
+            <w:pPr>
+              <w:ind w:left="0" w:firstLine="0"/>
+              <w:rPr>
+                <w:b/>
+                <w:rtl/>
+              </w:rPr>
+            </w:pPr>
+            <w:r>
+              <w:rPr>
+                <w:rFonts w:hint="cs"/>
+                <w:b/>
+                <w:rtl/>
+              </w:rPr>
+              <w:t>מאגר פרטי קבצים זדוניים</w:t>
+            </w:r>
+          </w:p>
+        </w:tc>
+        <w:tc>
+          <w:tcPr>
+            <w:tcW w:w="2323" w:type="dxa"/>
+          </w:tcPr>
+          <w:p>
+            <w:pPr>
+              <w:ind w:left="0" w:firstLine="0"/>
+              <w:jc w:val="center"/>
+              <w:rPr>
+                <w:b/>
+                <w:rtl/>
+              </w:rPr>
+            </w:pPr>
+            <w:proofErr w:type="spellStart"/>
+            <w:r>
+              <w:rPr>
+                <w:b/>
+              </w:rPr>
+              <w:t>VirusCheckerHistory</w:t>
+            </w:r>
+            <w:proofErr w:type="spellEnd"/>
+          </w:p>
+        </w:tc>
+        <w:tc>
+          <w:tcPr>
+            <w:tcW w:w="2323" w:type="dxa"/>
+          </w:tcPr>
+          <w:p>
+            <w:pPr>
+              <w:ind w:left="0" w:firstLine="0"/>
+              <w:rPr>
+                <w:bCs/>
+              </w:rPr>
+            </w:pPr>
+            <w:proofErr w:type="spellStart"/>
+            <w:r>
+              <w:rPr>
+                <w:bCs/>
+              </w:rPr>
+              <w:t>File_Name</w:t>
+            </w:r>
+            <w:proofErr w:type="spellEnd"/>
+          </w:p>
+          <w:p>
+            <w:pPr>
+              <w:ind w:left="0" w:firstLine="0"/>
+              <w:rPr>
+                <w:bCs/>
+              </w:rPr>
+            </w:pPr>
+            <w:proofErr w:type="spellStart"/>
+            <w:r>
+              <w:rPr>
+                <w:bCs/>
+              </w:rPr>
+              <w:t>CheckID</w:t>
+            </w:r>
+            <w:proofErr w:type="spellEnd"/>
+          </w:p>
+          <w:p>
+            <w:pPr>
+              <w:ind w:left="0" w:firstLine="0"/>
+              <w:rPr>
+                <w:bCs/>
+              </w:rPr>
+            </w:pPr>
+            <w:proofErr w:type="spellStart"/>
+            <w:r>
+              <w:rPr>
+                <w:bCs/>
+              </w:rPr>
+              <w:t>IsHarmful</w:t>
+            </w:r>
+            <w:proofErr w:type="spellEnd"/>
+          </w:p>
+          <w:p>
+            <w:pPr>
+              <w:ind w:left="0" w:firstLine="0"/>
+              <w:rPr>
+                <w:bCs/>
+              </w:rPr>
+            </w:pPr>
+            <w:proofErr w:type="spellStart"/>
+            <w:r>
+              <w:rPr>
+                <w:bCs/>
+              </w:rPr>
+              <w:t>User_ID</w:t>
+            </w:r>
+            <w:proofErr w:type="spellEnd"/>
+          </w:p>
+          <w:p>
+            <w:pPr>
+              <w:ind w:left="0" w:firstLine="0"/>
+              <w:rPr>
+                <w:bCs/>
+                <w:rtl/>
+              </w:rPr>
+            </w:pPr>
+            <w:proofErr w:type="spellStart"/>
+            <w:r>
+              <w:rPr>
+                <w:bCs/>
+              </w:rPr>
+              <w:t>Check_Time</w:t>
+            </w:r>
+            <w:proofErr w:type="spellEnd"/>
+          </w:p>
+        </w:tc>
+      </w:tr>
+    </w:tbl>
+    <w:p>
+      <w:pPr>
+        <w:rPr>
+          <w:bCs/>
           <w:rtl/>
         </w:rPr>
       </w:pPr>
@@ -14054,6 +16117,7 @@
         <w:rPr>
           <w:rtl/>
         </w:rPr>
+        <w:lastRenderedPageBreak/>
         <w:t xml:space="preserve">איסוף מידע וניתוחים סטטיסטיים </w:t>
       </w:r>
       <w:r>
@@ -15783,6 +17847,95 @@
     </w:lvl>
   </w:abstractNum>
   <w:abstractNum w:abstractNumId="2" w15:restartNumberingAfterBreak="0">
+    <w:nsid w:val="086774FE"/>
+    <w:multiLevelType w:val="hybridMultilevel"/>
+    <w:tmpl w:val="F1640BE6"/>
+    <w:lvl w:ilvl="0" w:tplc="0EB460C6">
+      <w:start w:val="1"/>
+      <w:numFmt w:val="decimal"/>
+      <w:lvlText w:val="%1."/>
+      <w:lvlJc w:val="left"/>
+      <w:pPr>
+        <w:ind w:left="367" w:hanging="360"/>
+      </w:pPr>
+      <w:rPr>
+        <w:rFonts w:hint="default"/>
+      </w:rPr>
+    </w:lvl>
+    <w:lvl w:ilvl="1" w:tplc="20000019" w:tentative="1">
+      <w:start w:val="1"/>
+      <w:numFmt w:val="lowerLetter"/>
+      <w:lvlText w:val="%2."/>
+      <w:lvlJc w:val="left"/>
+      <w:pPr>
+        <w:ind w:left="1087" w:hanging="360"/>
+      </w:pPr>
+    </w:lvl>
+    <w:lvl w:ilvl="2" w:tplc="2000001B" w:tentative="1">
+      <w:start w:val="1"/>
+      <w:numFmt w:val="lowerRoman"/>
+      <w:lvlText w:val="%3."/>
+      <w:lvlJc w:val="right"/>
+      <w:pPr>
+        <w:ind w:left="1807" w:hanging="180"/>
+      </w:pPr>
+    </w:lvl>
+    <w:lvl w:ilvl="3" w:tplc="2000000F" w:tentative="1">
+      <w:start w:val="1"/>
+      <w:numFmt w:val="decimal"/>
+      <w:lvlText w:val="%4."/>
+      <w:lvlJc w:val="left"/>
+      <w:pPr>
+        <w:ind w:left="2527" w:hanging="360"/>
+      </w:pPr>
+    </w:lvl>
+    <w:lvl w:ilvl="4" w:tplc="20000019" w:tentative="1">
+      <w:start w:val="1"/>
+      <w:numFmt w:val="lowerLetter"/>
+      <w:lvlText w:val="%5."/>
+      <w:lvlJc w:val="left"/>
+      <w:pPr>
+        <w:ind w:left="3247" w:hanging="360"/>
+      </w:pPr>
+    </w:lvl>
+    <w:lvl w:ilvl="5" w:tplc="2000001B" w:tentative="1">
+      <w:start w:val="1"/>
+      <w:numFmt w:val="lowerRoman"/>
+      <w:lvlText w:val="%6."/>
+      <w:lvlJc w:val="right"/>
+      <w:pPr>
+        <w:ind w:left="3967" w:hanging="180"/>
+      </w:pPr>
+    </w:lvl>
+    <w:lvl w:ilvl="6" w:tplc="2000000F" w:tentative="1">
+      <w:start w:val="1"/>
+      <w:numFmt w:val="decimal"/>
+      <w:lvlText w:val="%7."/>
+      <w:lvlJc w:val="left"/>
+      <w:pPr>
+        <w:ind w:left="4687" w:hanging="360"/>
+      </w:pPr>
+    </w:lvl>
+    <w:lvl w:ilvl="7" w:tplc="20000019" w:tentative="1">
+      <w:start w:val="1"/>
+      <w:numFmt w:val="lowerLetter"/>
+      <w:lvlText w:val="%8."/>
+      <w:lvlJc w:val="left"/>
+      <w:pPr>
+        <w:ind w:left="5407" w:hanging="360"/>
+      </w:pPr>
+    </w:lvl>
+    <w:lvl w:ilvl="8" w:tplc="2000001B" w:tentative="1">
+      <w:start w:val="1"/>
+      <w:numFmt w:val="lowerRoman"/>
+      <w:lvlText w:val="%9."/>
+      <w:lvlJc w:val="right"/>
+      <w:pPr>
+        <w:ind w:left="6127" w:hanging="180"/>
+      </w:pPr>
+    </w:lvl>
+  </w:abstractNum>
+  <w:abstractNum w:abstractNumId="3" w15:restartNumberingAfterBreak="0">
     <w:nsid w:val="095F287D"/>
     <w:multiLevelType w:val="hybridMultilevel"/>
     <w:tmpl w:val="8076B33C"/>
@@ -15895,7 +18048,7 @@
       </w:rPr>
     </w:lvl>
   </w:abstractNum>
-  <w:abstractNum w:abstractNumId="3" w15:restartNumberingAfterBreak="0">
+  <w:abstractNum w:abstractNumId="4" w15:restartNumberingAfterBreak="0">
     <w:nsid w:val="0B5449C3"/>
     <w:multiLevelType w:val="hybridMultilevel"/>
     <w:tmpl w:val="0E10D7AA"/>
@@ -16007,7 +18160,7 @@
       </w:rPr>
     </w:lvl>
   </w:abstractNum>
-  <w:abstractNum w:abstractNumId="4" w15:restartNumberingAfterBreak="0">
+  <w:abstractNum w:abstractNumId="5" w15:restartNumberingAfterBreak="0">
     <w:nsid w:val="0C622D3B"/>
     <w:multiLevelType w:val="hybridMultilevel"/>
     <w:tmpl w:val="FE34DDAE"/>
@@ -16120,7 +18273,7 @@
       </w:rPr>
     </w:lvl>
   </w:abstractNum>
-  <w:abstractNum w:abstractNumId="5" w15:restartNumberingAfterBreak="0">
+  <w:abstractNum w:abstractNumId="6" w15:restartNumberingAfterBreak="0">
     <w:nsid w:val="0EAD4149"/>
     <w:multiLevelType w:val="hybridMultilevel"/>
     <w:tmpl w:val="7FF08B3E"/>
@@ -16206,7 +18359,7 @@
       </w:pPr>
     </w:lvl>
   </w:abstractNum>
-  <w:abstractNum w:abstractNumId="6" w15:restartNumberingAfterBreak="0">
+  <w:abstractNum w:abstractNumId="7" w15:restartNumberingAfterBreak="0">
     <w:nsid w:val="11CB5758"/>
     <w:multiLevelType w:val="hybridMultilevel"/>
     <w:tmpl w:val="4972FF42"/>
@@ -16318,7 +18471,7 @@
       </w:rPr>
     </w:lvl>
   </w:abstractNum>
-  <w:abstractNum w:abstractNumId="7" w15:restartNumberingAfterBreak="0">
+  <w:abstractNum w:abstractNumId="8" w15:restartNumberingAfterBreak="0">
     <w:nsid w:val="128820B5"/>
     <w:multiLevelType w:val="hybridMultilevel"/>
     <w:tmpl w:val="B40E0BF0"/>
@@ -16455,7 +18608,7 @@
       </w:rPr>
     </w:lvl>
   </w:abstractNum>
-  <w:abstractNum w:abstractNumId="8" w15:restartNumberingAfterBreak="0">
+  <w:abstractNum w:abstractNumId="9" w15:restartNumberingAfterBreak="0">
     <w:nsid w:val="144C58B1"/>
     <w:multiLevelType w:val="hybridMultilevel"/>
     <w:tmpl w:val="EA6A9890"/>
@@ -16568,7 +18721,7 @@
       </w:rPr>
     </w:lvl>
   </w:abstractNum>
-  <w:abstractNum w:abstractNumId="9" w15:restartNumberingAfterBreak="0">
+  <w:abstractNum w:abstractNumId="10" w15:restartNumberingAfterBreak="0">
     <w:nsid w:val="18C73193"/>
     <w:multiLevelType w:val="hybridMultilevel"/>
     <w:tmpl w:val="2D9ACD3A"/>
@@ -16654,7 +18807,7 @@
       </w:pPr>
     </w:lvl>
   </w:abstractNum>
-  <w:abstractNum w:abstractNumId="10" w15:restartNumberingAfterBreak="0">
+  <w:abstractNum w:abstractNumId="11" w15:restartNumberingAfterBreak="0">
     <w:nsid w:val="1A0866BE"/>
     <w:multiLevelType w:val="hybridMultilevel"/>
     <w:tmpl w:val="A28C4AC6"/>
@@ -16767,7 +18920,7 @@
       </w:rPr>
     </w:lvl>
   </w:abstractNum>
-  <w:abstractNum w:abstractNumId="11" w15:restartNumberingAfterBreak="0">
+  <w:abstractNum w:abstractNumId="12" w15:restartNumberingAfterBreak="0">
     <w:nsid w:val="1E69578D"/>
     <w:multiLevelType w:val="hybridMultilevel"/>
     <w:tmpl w:val="FE8262A0"/>
@@ -16880,7 +19033,7 @@
       </w:rPr>
     </w:lvl>
   </w:abstractNum>
-  <w:abstractNum w:abstractNumId="12" w15:restartNumberingAfterBreak="0">
+  <w:abstractNum w:abstractNumId="13" w15:restartNumberingAfterBreak="0">
     <w:nsid w:val="20C447F2"/>
     <w:multiLevelType w:val="hybridMultilevel"/>
     <w:tmpl w:val="13645CE6"/>
@@ -16966,7 +19119,7 @@
       </w:pPr>
     </w:lvl>
   </w:abstractNum>
-  <w:abstractNum w:abstractNumId="13" w15:restartNumberingAfterBreak="0">
+  <w:abstractNum w:abstractNumId="14" w15:restartNumberingAfterBreak="0">
     <w:nsid w:val="25AA1F52"/>
     <w:multiLevelType w:val="hybridMultilevel"/>
     <w:tmpl w:val="FE244AFC"/>
@@ -17079,7 +19232,7 @@
       </w:rPr>
     </w:lvl>
   </w:abstractNum>
-  <w:abstractNum w:abstractNumId="14" w15:restartNumberingAfterBreak="0">
+  <w:abstractNum w:abstractNumId="15" w15:restartNumberingAfterBreak="0">
     <w:nsid w:val="29A02269"/>
     <w:multiLevelType w:val="hybridMultilevel"/>
     <w:tmpl w:val="9C642F76"/>
@@ -17192,7 +19345,7 @@
       </w:rPr>
     </w:lvl>
   </w:abstractNum>
-  <w:abstractNum w:abstractNumId="15" w15:restartNumberingAfterBreak="0">
+  <w:abstractNum w:abstractNumId="16" w15:restartNumberingAfterBreak="0">
     <w:nsid w:val="2BD015BF"/>
     <w:multiLevelType w:val="hybridMultilevel"/>
     <w:tmpl w:val="0ADE270A"/>
@@ -17305,7 +19458,7 @@
       </w:rPr>
     </w:lvl>
   </w:abstractNum>
-  <w:abstractNum w:abstractNumId="16" w15:restartNumberingAfterBreak="0">
+  <w:abstractNum w:abstractNumId="17" w15:restartNumberingAfterBreak="0">
     <w:nsid w:val="2CB54C62"/>
     <w:multiLevelType w:val="hybridMultilevel"/>
     <w:tmpl w:val="2B78EC78"/>
@@ -17404,7 +19557,7 @@
       </w:pPr>
     </w:lvl>
   </w:abstractNum>
-  <w:abstractNum w:abstractNumId="17" w15:restartNumberingAfterBreak="0">
+  <w:abstractNum w:abstractNumId="18" w15:restartNumberingAfterBreak="0">
     <w:nsid w:val="2EC21607"/>
     <w:multiLevelType w:val="multilevel"/>
     <w:tmpl w:val="7E0E52A4"/>
@@ -17625,7 +19778,7 @@
       </w:rPr>
     </w:lvl>
   </w:abstractNum>
-  <w:abstractNum w:abstractNumId="18" w15:restartNumberingAfterBreak="0">
+  <w:abstractNum w:abstractNumId="19" w15:restartNumberingAfterBreak="0">
     <w:nsid w:val="2F660692"/>
     <w:multiLevelType w:val="multilevel"/>
     <w:tmpl w:val="5B9AADD8"/>
@@ -17838,7 +19991,7 @@
       </w:rPr>
     </w:lvl>
   </w:abstractNum>
-  <w:abstractNum w:abstractNumId="19" w15:restartNumberingAfterBreak="0">
+  <w:abstractNum w:abstractNumId="20" w15:restartNumberingAfterBreak="0">
     <w:nsid w:val="35ED7EC5"/>
     <w:multiLevelType w:val="hybridMultilevel"/>
     <w:tmpl w:val="58844E74"/>
@@ -17951,7 +20104,7 @@
       </w:rPr>
     </w:lvl>
   </w:abstractNum>
-  <w:abstractNum w:abstractNumId="20" w15:restartNumberingAfterBreak="0">
+  <w:abstractNum w:abstractNumId="21" w15:restartNumberingAfterBreak="0">
     <w:nsid w:val="388C1E58"/>
     <w:multiLevelType w:val="hybridMultilevel"/>
     <w:tmpl w:val="9D401C8A"/>
@@ -18037,7 +20190,7 @@
       </w:pPr>
     </w:lvl>
   </w:abstractNum>
-  <w:abstractNum w:abstractNumId="21" w15:restartNumberingAfterBreak="0">
+  <w:abstractNum w:abstractNumId="22" w15:restartNumberingAfterBreak="0">
     <w:nsid w:val="3A202A37"/>
     <w:multiLevelType w:val="hybridMultilevel"/>
     <w:tmpl w:val="794AAD9A"/>
@@ -18150,7 +20303,7 @@
       </w:rPr>
     </w:lvl>
   </w:abstractNum>
-  <w:abstractNum w:abstractNumId="22" w15:restartNumberingAfterBreak="0">
+  <w:abstractNum w:abstractNumId="23" w15:restartNumberingAfterBreak="0">
     <w:nsid w:val="3D594254"/>
     <w:multiLevelType w:val="multilevel"/>
     <w:tmpl w:val="67CA1ADE"/>
@@ -18373,7 +20526,7 @@
       </w:rPr>
     </w:lvl>
   </w:abstractNum>
-  <w:abstractNum w:abstractNumId="23" w15:restartNumberingAfterBreak="0">
+  <w:abstractNum w:abstractNumId="24" w15:restartNumberingAfterBreak="0">
     <w:nsid w:val="3D8B3E50"/>
     <w:multiLevelType w:val="hybridMultilevel"/>
     <w:tmpl w:val="62B8C886"/>
@@ -18486,7 +20639,7 @@
       </w:rPr>
     </w:lvl>
   </w:abstractNum>
-  <w:abstractNum w:abstractNumId="24" w15:restartNumberingAfterBreak="0">
+  <w:abstractNum w:abstractNumId="25" w15:restartNumberingAfterBreak="0">
     <w:nsid w:val="41AE6E17"/>
     <w:multiLevelType w:val="multilevel"/>
     <w:tmpl w:val="57E67D8C"/>
@@ -18699,7 +20852,7 @@
       </w:rPr>
     </w:lvl>
   </w:abstractNum>
-  <w:abstractNum w:abstractNumId="25" w15:restartNumberingAfterBreak="0">
+  <w:abstractNum w:abstractNumId="26" w15:restartNumberingAfterBreak="0">
     <w:nsid w:val="4E7531B5"/>
     <w:multiLevelType w:val="hybridMultilevel"/>
     <w:tmpl w:val="04EC3DA8"/>
@@ -18812,7 +20965,7 @@
       </w:rPr>
     </w:lvl>
   </w:abstractNum>
-  <w:abstractNum w:abstractNumId="26" w15:restartNumberingAfterBreak="0">
+  <w:abstractNum w:abstractNumId="27" w15:restartNumberingAfterBreak="0">
     <w:nsid w:val="53EB1299"/>
     <w:multiLevelType w:val="hybridMultilevel"/>
     <w:tmpl w:val="7BA49F6A"/>
@@ -18925,7 +21078,7 @@
       </w:rPr>
     </w:lvl>
   </w:abstractNum>
-  <w:abstractNum w:abstractNumId="27" w15:restartNumberingAfterBreak="0">
+  <w:abstractNum w:abstractNumId="28" w15:restartNumberingAfterBreak="0">
     <w:nsid w:val="556C696E"/>
     <w:multiLevelType w:val="hybridMultilevel"/>
     <w:tmpl w:val="F5A8B4D8"/>
@@ -19011,7 +21164,7 @@
       </w:pPr>
     </w:lvl>
   </w:abstractNum>
-  <w:abstractNum w:abstractNumId="28" w15:restartNumberingAfterBreak="0">
+  <w:abstractNum w:abstractNumId="29" w15:restartNumberingAfterBreak="0">
     <w:nsid w:val="58C00552"/>
     <w:multiLevelType w:val="hybridMultilevel"/>
     <w:tmpl w:val="9D2E638A"/>
@@ -19151,7 +21304,7 @@
       </w:rPr>
     </w:lvl>
   </w:abstractNum>
-  <w:abstractNum w:abstractNumId="29" w15:restartNumberingAfterBreak="0">
+  <w:abstractNum w:abstractNumId="30" w15:restartNumberingAfterBreak="0">
     <w:nsid w:val="597C400F"/>
     <w:multiLevelType w:val="hybridMultilevel"/>
     <w:tmpl w:val="638C6C6C"/>
@@ -19264,7 +21417,7 @@
       </w:rPr>
     </w:lvl>
   </w:abstractNum>
-  <w:abstractNum w:abstractNumId="30" w15:restartNumberingAfterBreak="0">
+  <w:abstractNum w:abstractNumId="31" w15:restartNumberingAfterBreak="0">
     <w:nsid w:val="5AE84F47"/>
     <w:multiLevelType w:val="hybridMultilevel"/>
     <w:tmpl w:val="2E68A630"/>
@@ -19350,7 +21503,7 @@
       </w:pPr>
     </w:lvl>
   </w:abstractNum>
-  <w:abstractNum w:abstractNumId="31" w15:restartNumberingAfterBreak="0">
+  <w:abstractNum w:abstractNumId="32" w15:restartNumberingAfterBreak="0">
     <w:nsid w:val="5C5C0A61"/>
     <w:multiLevelType w:val="hybridMultilevel"/>
     <w:tmpl w:val="9CFC1F90"/>
@@ -19462,7 +21615,7 @@
       </w:rPr>
     </w:lvl>
   </w:abstractNum>
-  <w:abstractNum w:abstractNumId="32" w15:restartNumberingAfterBreak="0">
+  <w:abstractNum w:abstractNumId="33" w15:restartNumberingAfterBreak="0">
     <w:nsid w:val="5D8340CC"/>
     <w:multiLevelType w:val="multilevel"/>
     <w:tmpl w:val="3522B3A6"/>
@@ -19683,7 +21836,7 @@
       </w:rPr>
     </w:lvl>
   </w:abstractNum>
-  <w:abstractNum w:abstractNumId="33" w15:restartNumberingAfterBreak="0">
+  <w:abstractNum w:abstractNumId="34" w15:restartNumberingAfterBreak="0">
     <w:nsid w:val="64234FB7"/>
     <w:multiLevelType w:val="hybridMultilevel"/>
     <w:tmpl w:val="4A3C499E"/>
@@ -19772,7 +21925,7 @@
       </w:pPr>
     </w:lvl>
   </w:abstractNum>
-  <w:abstractNum w:abstractNumId="34" w15:restartNumberingAfterBreak="0">
+  <w:abstractNum w:abstractNumId="35" w15:restartNumberingAfterBreak="0">
     <w:nsid w:val="64E57FD2"/>
     <w:multiLevelType w:val="multilevel"/>
     <w:tmpl w:val="B98602EC"/>
@@ -19985,7 +22138,7 @@
       </w:rPr>
     </w:lvl>
   </w:abstractNum>
-  <w:abstractNum w:abstractNumId="35" w15:restartNumberingAfterBreak="0">
+  <w:abstractNum w:abstractNumId="36" w15:restartNumberingAfterBreak="0">
     <w:nsid w:val="66825037"/>
     <w:multiLevelType w:val="hybridMultilevel"/>
     <w:tmpl w:val="487E8902"/>
@@ -20098,7 +22251,7 @@
       </w:rPr>
     </w:lvl>
   </w:abstractNum>
-  <w:abstractNum w:abstractNumId="36" w15:restartNumberingAfterBreak="0">
+  <w:abstractNum w:abstractNumId="37" w15:restartNumberingAfterBreak="0">
     <w:nsid w:val="68611B31"/>
     <w:multiLevelType w:val="hybridMultilevel"/>
     <w:tmpl w:val="C1D0004E"/>
@@ -20210,7 +22363,7 @@
       </w:rPr>
     </w:lvl>
   </w:abstractNum>
-  <w:abstractNum w:abstractNumId="37" w15:restartNumberingAfterBreak="0">
+  <w:abstractNum w:abstractNumId="38" w15:restartNumberingAfterBreak="0">
     <w:nsid w:val="6C432567"/>
     <w:multiLevelType w:val="hybridMultilevel"/>
     <w:tmpl w:val="A660557A"/>
@@ -20432,7 +22585,7 @@
       </w:rPr>
     </w:lvl>
   </w:abstractNum>
-  <w:abstractNum w:abstractNumId="38" w15:restartNumberingAfterBreak="0">
+  <w:abstractNum w:abstractNumId="39" w15:restartNumberingAfterBreak="0">
     <w:nsid w:val="6C5B257B"/>
     <w:multiLevelType w:val="hybridMultilevel"/>
     <w:tmpl w:val="4D120198"/>
@@ -20653,7 +22806,7 @@
       </w:rPr>
     </w:lvl>
   </w:abstractNum>
-  <w:abstractNum w:abstractNumId="39" w15:restartNumberingAfterBreak="0">
+  <w:abstractNum w:abstractNumId="40" w15:restartNumberingAfterBreak="0">
     <w:nsid w:val="752A22B1"/>
     <w:multiLevelType w:val="multilevel"/>
     <w:tmpl w:val="1E248C50"/>
@@ -20866,7 +23019,7 @@
       </w:rPr>
     </w:lvl>
   </w:abstractNum>
-  <w:abstractNum w:abstractNumId="40" w15:restartNumberingAfterBreak="0">
+  <w:abstractNum w:abstractNumId="41" w15:restartNumberingAfterBreak="0">
     <w:nsid w:val="77D92187"/>
     <w:multiLevelType w:val="hybridMultilevel"/>
     <w:tmpl w:val="78DAB27C"/>
@@ -20978,7 +23131,7 @@
       </w:rPr>
     </w:lvl>
   </w:abstractNum>
-  <w:abstractNum w:abstractNumId="41" w15:restartNumberingAfterBreak="0">
+  <w:abstractNum w:abstractNumId="42" w15:restartNumberingAfterBreak="0">
     <w:nsid w:val="7DAD29FD"/>
     <w:multiLevelType w:val="hybridMultilevel"/>
     <w:tmpl w:val="ED06A7AE"/>
@@ -21091,7 +23244,7 @@
       </w:rPr>
     </w:lvl>
   </w:abstractNum>
-  <w:abstractNum w:abstractNumId="42" w15:restartNumberingAfterBreak="0">
+  <w:abstractNum w:abstractNumId="43" w15:restartNumberingAfterBreak="0">
     <w:nsid w:val="7F874011"/>
     <w:multiLevelType w:val="multilevel"/>
     <w:tmpl w:val="27DA1EF4"/>
@@ -21304,7 +23457,7 @@
       </w:rPr>
     </w:lvl>
   </w:abstractNum>
-  <w:abstractNum w:abstractNumId="43" w15:restartNumberingAfterBreak="0">
+  <w:abstractNum w:abstractNumId="44" w15:restartNumberingAfterBreak="0">
     <w:nsid w:val="7FF93E22"/>
     <w:multiLevelType w:val="hybridMultilevel"/>
     <w:tmpl w:val="AAB8E2D4"/>
@@ -21418,94 +23571,94 @@
     </w:lvl>
   </w:abstractNum>
   <w:num w:numId="1" w16cid:durableId="1739667529">
+    <w:abstractNumId w:val="38"/>
+  </w:num>
+  <w:num w:numId="2" w16cid:durableId="1724795940">
+    <w:abstractNumId w:val="23"/>
+  </w:num>
+  <w:num w:numId="3" w16cid:durableId="1952013710">
+    <w:abstractNumId w:val="18"/>
+  </w:num>
+  <w:num w:numId="4" w16cid:durableId="1017657083">
+    <w:abstractNumId w:val="39"/>
+  </w:num>
+  <w:num w:numId="5" w16cid:durableId="1762945931">
+    <w:abstractNumId w:val="40"/>
+  </w:num>
+  <w:num w:numId="6" w16cid:durableId="2062366644">
+    <w:abstractNumId w:val="19"/>
+  </w:num>
+  <w:num w:numId="7" w16cid:durableId="1437939205">
+    <w:abstractNumId w:val="33"/>
+  </w:num>
+  <w:num w:numId="8" w16cid:durableId="54669768">
+    <w:abstractNumId w:val="25"/>
+  </w:num>
+  <w:num w:numId="9" w16cid:durableId="202326">
+    <w:abstractNumId w:val="43"/>
+  </w:num>
+  <w:num w:numId="10" w16cid:durableId="2004889483">
+    <w:abstractNumId w:val="35"/>
+  </w:num>
+  <w:num w:numId="11" w16cid:durableId="454712781">
+    <w:abstractNumId w:val="13"/>
+  </w:num>
+  <w:num w:numId="12" w16cid:durableId="1014527327">
+    <w:abstractNumId w:val="24"/>
+  </w:num>
+  <w:num w:numId="13" w16cid:durableId="1028409896">
+    <w:abstractNumId w:val="41"/>
+  </w:num>
+  <w:num w:numId="14" w16cid:durableId="422649366">
+    <w:abstractNumId w:val="4"/>
+  </w:num>
+  <w:num w:numId="15" w16cid:durableId="1643190748">
     <w:abstractNumId w:val="37"/>
   </w:num>
-  <w:num w:numId="2" w16cid:durableId="1724795940">
-    <w:abstractNumId w:val="22"/>
+  <w:num w:numId="16" w16cid:durableId="1350836812">
+    <w:abstractNumId w:val="7"/>
   </w:num>
-  <w:num w:numId="3" w16cid:durableId="1952013710">
-    <w:abstractNumId w:val="17"/>
-  </w:num>
-  <w:num w:numId="4" w16cid:durableId="1017657083">
-    <w:abstractNumId w:val="38"/>
-  </w:num>
-  <w:num w:numId="5" w16cid:durableId="1762945931">
-    <w:abstractNumId w:val="39"/>
-  </w:num>
-  <w:num w:numId="6" w16cid:durableId="2062366644">
-    <w:abstractNumId w:val="18"/>
-  </w:num>
-  <w:num w:numId="7" w16cid:durableId="1437939205">
+  <w:num w:numId="17" w16cid:durableId="1969773804">
     <w:abstractNumId w:val="32"/>
   </w:num>
-  <w:num w:numId="8" w16cid:durableId="54669768">
-    <w:abstractNumId w:val="24"/>
-  </w:num>
-  <w:num w:numId="9" w16cid:durableId="202326">
+  <w:num w:numId="18" w16cid:durableId="1608192056">
     <w:abstractNumId w:val="42"/>
   </w:num>
-  <w:num w:numId="10" w16cid:durableId="2004889483">
-    <w:abstractNumId w:val="34"/>
+  <w:num w:numId="19" w16cid:durableId="1025641093">
+    <w:abstractNumId w:val="27"/>
   </w:num>
-  <w:num w:numId="11" w16cid:durableId="454712781">
-    <w:abstractNumId w:val="12"/>
-  </w:num>
-  <w:num w:numId="12" w16cid:durableId="1014527327">
-    <w:abstractNumId w:val="23"/>
-  </w:num>
-  <w:num w:numId="13" w16cid:durableId="1028409896">
-    <w:abstractNumId w:val="40"/>
-  </w:num>
-  <w:num w:numId="14" w16cid:durableId="422649366">
+  <w:num w:numId="20" w16cid:durableId="948588347">
     <w:abstractNumId w:val="3"/>
   </w:num>
-  <w:num w:numId="15" w16cid:durableId="1643190748">
-    <w:abstractNumId w:val="36"/>
-  </w:num>
-  <w:num w:numId="16" w16cid:durableId="1350836812">
-    <w:abstractNumId w:val="6"/>
-  </w:num>
-  <w:num w:numId="17" w16cid:durableId="1969773804">
-    <w:abstractNumId w:val="31"/>
-  </w:num>
-  <w:num w:numId="18" w16cid:durableId="1608192056">
-    <w:abstractNumId w:val="41"/>
-  </w:num>
-  <w:num w:numId="19" w16cid:durableId="1025641093">
-    <w:abstractNumId w:val="26"/>
-  </w:num>
-  <w:num w:numId="20" w16cid:durableId="948588347">
-    <w:abstractNumId w:val="2"/>
-  </w:num>
   <w:num w:numId="21" w16cid:durableId="1583101684">
-    <w:abstractNumId w:val="27"/>
+    <w:abstractNumId w:val="28"/>
   </w:num>
   <w:num w:numId="22" w16cid:durableId="2082095229">
-    <w:abstractNumId w:val="15"/>
+    <w:abstractNumId w:val="16"/>
   </w:num>
   <w:num w:numId="23" w16cid:durableId="979112318">
     <w:abstractNumId w:val="0"/>
   </w:num>
   <w:num w:numId="24" w16cid:durableId="1318537291">
-    <w:abstractNumId w:val="5"/>
+    <w:abstractNumId w:val="6"/>
   </w:num>
   <w:num w:numId="25" w16cid:durableId="861282090">
-    <w:abstractNumId w:val="20"/>
+    <w:abstractNumId w:val="21"/>
   </w:num>
   <w:num w:numId="26" w16cid:durableId="1754744881">
-    <w:abstractNumId w:val="13"/>
+    <w:abstractNumId w:val="14"/>
   </w:num>
   <w:num w:numId="27" w16cid:durableId="174072718">
-    <w:abstractNumId w:val="11"/>
+    <w:abstractNumId w:val="12"/>
   </w:num>
   <w:num w:numId="28" w16cid:durableId="586230408">
-    <w:abstractNumId w:val="21"/>
+    <w:abstractNumId w:val="22"/>
   </w:num>
   <w:num w:numId="29" w16cid:durableId="1870100881">
-    <w:abstractNumId w:val="35"/>
+    <w:abstractNumId w:val="36"/>
   </w:num>
   <w:num w:numId="30" w16cid:durableId="1943489346">
-    <w:abstractNumId w:val="7"/>
+    <w:abstractNumId w:val="8"/>
     <w:lvlOverride w:ilvl="0"/>
     <w:lvlOverride w:ilvl="1">
       <w:startOverride w:val="1"/>
@@ -21519,52 +23672,52 @@
     <w:lvlOverride w:ilvl="8"/>
   </w:num>
   <w:num w:numId="31" w16cid:durableId="177892097">
-    <w:abstractNumId w:val="28"/>
+    <w:abstractNumId w:val="29"/>
   </w:num>
   <w:num w:numId="32" w16cid:durableId="1502937420">
-    <w:abstractNumId w:val="30"/>
+    <w:abstractNumId w:val="31"/>
   </w:num>
   <w:num w:numId="33" w16cid:durableId="131338299">
     <w:abstractNumId w:val="1"/>
   </w:num>
   <w:num w:numId="34" w16cid:durableId="175536632">
-    <w:abstractNumId w:val="43"/>
+    <w:abstractNumId w:val="44"/>
   </w:num>
   <w:num w:numId="35" w16cid:durableId="864295414">
-    <w:abstractNumId w:val="25"/>
+    <w:abstractNumId w:val="26"/>
   </w:num>
   <w:num w:numId="36" w16cid:durableId="831410049">
-    <w:abstractNumId w:val="14"/>
+    <w:abstractNumId w:val="15"/>
   </w:num>
   <w:num w:numId="37" w16cid:durableId="73669021">
-    <w:abstractNumId w:val="8"/>
+    <w:abstractNumId w:val="9"/>
   </w:num>
   <w:num w:numId="38" w16cid:durableId="167253552">
-    <w:abstractNumId w:val="4"/>
+    <w:abstractNumId w:val="5"/>
   </w:num>
   <w:num w:numId="39" w16cid:durableId="236403852">
-    <w:abstractNumId w:val="29"/>
+    <w:abstractNumId w:val="30"/>
   </w:num>
   <w:num w:numId="40" w16cid:durableId="2130123294">
-    <w:abstractNumId w:val="10"/>
+    <w:abstractNumId w:val="11"/>
   </w:num>
   <w:num w:numId="41" w16cid:durableId="1217356021">
-    <w:abstractNumId w:val="16"/>
+    <w:abstractNumId w:val="17"/>
   </w:num>
   <w:num w:numId="42" w16cid:durableId="1447575740">
-    <w:abstractNumId w:val="37"/>
+    <w:abstractNumId w:val="38"/>
     <w:lvlOverride w:ilvl="0">
       <w:startOverride w:val="1"/>
     </w:lvlOverride>
   </w:num>
   <w:num w:numId="43" w16cid:durableId="1312055377">
-    <w:abstractNumId w:val="19"/>
+    <w:abstractNumId w:val="20"/>
   </w:num>
   <w:num w:numId="44" w16cid:durableId="1351639624">
-    <w:abstractNumId w:val="33"/>
+    <w:abstractNumId w:val="34"/>
   </w:num>
   <w:num w:numId="45" w16cid:durableId="2089112400">
-    <w:abstractNumId w:val="9"/>
+    <w:abstractNumId w:val="10"/>
     <w:lvlOverride w:ilvl="0">
       <w:startOverride w:val="1"/>
     </w:lvlOverride>
@@ -21594,7 +23747,10 @@
     </w:lvlOverride>
   </w:num>
   <w:num w:numId="46" w16cid:durableId="883179830">
-    <w:abstractNumId w:val="9"/>
+    <w:abstractNumId w:val="10"/>
+  </w:num>
+  <w:num w:numId="47" w16cid:durableId="1955550343">
+    <w:abstractNumId w:val="2"/>
   </w:num>
 </w:numbering>
 </file>
@@ -22080,7 +24236,6 @@
   <w:style w:type="character" w:default="1" w:styleId="DefaultParagraphFont">
     <w:name w:val="Default Paragraph Font"/>
     <w:uiPriority w:val="1"/>
-    <w:semiHidden/>
     <w:unhideWhenUsed/>
   </w:style>
   <w:style w:type="table" w:default="1" w:styleId="TableNormal">

</xml_diff>